<commit_message>
Added 2a. Optimistic Initial Value
</commit_message>
<xml_diff>
--- a/SuttonBartoIPRLBook2ndEd/Chapter 2 Multi-arm Bandits/Chapter 2 Multi-arm Bandits.docx
+++ b/SuttonBartoIPRLBook2ndEd/Chapter 2 Multi-arm Bandits/Chapter 2 Multi-arm Bandits.docx
@@ -1050,30 +1050,15 @@
         <w:jc w:val="both"/>
       </w:pPr>
       <w:r>
-        <w:t>The simple expedient of initializing</w:t>
-      </w:r>
-      <w:r>
-        <w:t xml:space="preserve"> </w:t>
-      </w:r>
-      <w:r>
-        <w:t xml:space="preserve">estimates optimistically causes even </w:t>
-      </w:r>
-      <w:r>
-        <w:t>greedy methods to explore signifi</w:t>
-      </w:r>
-      <w:r>
-        <w:t>cantly.</w:t>
-      </w:r>
-    </w:p>
-    <w:p>
-      <w:pPr>
-        <w:jc w:val="both"/>
-      </w:pPr>
-      <w:r>
-        <w:t>It is natural to ask which of these methods is best. Although this is a di cult question to answer in general, we can certainly run them all on the 10-armed testbed that we have used</w:t>
-      </w:r>
-      <w:r>
-        <w:t>.</w:t>
+        <w:t>The simple expedient of initializing estimates optimistically causes even greedy methods to explore significantly.</w:t>
+      </w:r>
+    </w:p>
+    <w:p>
+      <w:pPr>
+        <w:jc w:val="both"/>
+      </w:pPr>
+      <w:r>
+        <w:t>It is natural to ask which of these methods is best. Although this is a di cult question to answer in general, we can certainly run them all on the 10-armed testbed that we have used.</w:t>
       </w:r>
     </w:p>
     <w:p>
@@ -1105,6 +1090,9 @@
         <w:jc w:val="both"/>
       </w:pPr>
       <w:r>
+        <w:rPr>
+          <w:noProof/>
+        </w:rPr>
         <w:lastRenderedPageBreak/>
         <w:drawing>
           <wp:inline distT="0" distB="0" distL="0" distR="0" wp14:anchorId="63E59382" wp14:editId="73F36A42">
@@ -2820,8 +2808,6 @@
     </w:p>
     <w:p>
       <w:pPr>
-        <w:spacing w:before="100" w:beforeAutospacing="1" w:after="100" w:afterAutospacing="1" w:line="240" w:lineRule="auto"/>
-        <w:jc w:val="both"/>
         <w:rPr>
           <w:b/>
           <w:sz w:val="24"/>
@@ -2833,13 +2819,19 @@
           <w:sz w:val="24"/>
         </w:rPr>
         <w:lastRenderedPageBreak/>
-        <w:t>UCB Algorithm for Non-Stationary Multi-Armed Bandit</w:t>
-      </w:r>
-    </w:p>
-    <w:p>
-      <w:pPr>
-        <w:spacing w:before="100" w:beforeAutospacing="1" w:after="100" w:afterAutospacing="1" w:line="240" w:lineRule="auto"/>
-        <w:jc w:val="both"/>
+        <w:t>Optimistic Initial Values</w:t>
+      </w:r>
+      <w:r>
+        <w:rPr>
+          <w:b/>
+          <w:sz w:val="24"/>
+        </w:rPr>
+        <w:t xml:space="preserve"> (Non-Stationary)</w:t>
+      </w:r>
+    </w:p>
+    <w:p>
+      <w:pPr>
+        <w:spacing w:before="100" w:beforeAutospacing="1" w:after="100" w:afterAutospacing="1" w:line="240" w:lineRule="auto"/>
         <w:outlineLvl w:val="2"/>
         <w:rPr>
           <w:rFonts w:eastAsia="Times New Roman" w:cstheme="minorHAnsi"/>
@@ -2853,304 +2845,119 @@
           <w:b/>
           <w:bCs/>
         </w:rPr>
-        <w:t>Key Components of the Code</w:t>
+        <w:t>Key Changes:</w:t>
       </w:r>
     </w:p>
     <w:p>
       <w:pPr>
         <w:numPr>
           <w:ilvl w:val="0"/>
-          <w:numId w:val="18"/>
+          <w:numId w:val="42"/>
         </w:numPr>
         <w:spacing w:before="100" w:beforeAutospacing="1" w:after="100" w:afterAutospacing="1" w:line="240" w:lineRule="auto"/>
-        <w:jc w:val="both"/>
-        <w:rPr>
-          <w:rFonts w:eastAsia="Times New Roman" w:cstheme="minorHAnsi"/>
-        </w:rPr>
-      </w:pPr>
-      <w:r>
-        <w:rPr>
-          <w:rFonts w:eastAsia="Times New Roman" w:cstheme="minorHAnsi"/>
-          <w:b/>
-          <w:bCs/>
-        </w:rPr>
-        <w:t>Bandit Class</w:t>
-      </w:r>
-      <w:r>
-        <w:rPr>
-          <w:rFonts w:eastAsia="Times New Roman" w:cstheme="minorHAnsi"/>
-        </w:rPr>
-        <w:t>:</w:t>
-      </w:r>
-    </w:p>
-    <w:p>
-      <w:pPr>
-        <w:numPr>
-          <w:ilvl w:val="1"/>
-          <w:numId w:val="18"/>
-        </w:numPr>
-        <w:spacing w:before="100" w:beforeAutospacing="1" w:after="100" w:afterAutospacing="1" w:line="240" w:lineRule="auto"/>
-        <w:jc w:val="both"/>
-        <w:rPr>
-          <w:rFonts w:eastAsia="Times New Roman" w:cstheme="minorHAnsi"/>
-        </w:rPr>
-      </w:pPr>
-      <w:r>
-        <w:rPr>
-          <w:rFonts w:eastAsia="Times New Roman" w:cstheme="minorHAnsi"/>
-        </w:rPr>
-        <w:t>Similar to the previous implementation, it simulates pulling an arm with a non-stationary reward.</w:t>
+        <w:rPr>
+          <w:rFonts w:eastAsia="Times New Roman" w:cstheme="minorHAnsi"/>
+        </w:rPr>
+      </w:pPr>
+      <w:r>
+        <w:rPr>
+          <w:rFonts w:eastAsia="Times New Roman" w:cstheme="minorHAnsi"/>
+          <w:b/>
+          <w:bCs/>
+        </w:rPr>
+        <w:t>Initial Values</w:t>
+      </w:r>
+      <w:r>
+        <w:rPr>
+          <w:rFonts w:eastAsia="Times New Roman" w:cstheme="minorHAnsi"/>
+        </w:rPr>
+        <w:t xml:space="preserve">: Set </w:t>
+      </w:r>
+      <w:proofErr w:type="spellStart"/>
+      <w:proofErr w:type="gramStart"/>
+      <w:r>
+        <w:rPr>
+          <w:rFonts w:eastAsia="Times New Roman" w:cstheme="minorHAnsi"/>
+        </w:rPr>
+        <w:t>self.q</w:t>
+      </w:r>
+      <w:proofErr w:type="gramEnd"/>
+      <w:r>
+        <w:rPr>
+          <w:rFonts w:eastAsia="Times New Roman" w:cstheme="minorHAnsi"/>
+        </w:rPr>
+        <w:t>_estimates</w:t>
+      </w:r>
+      <w:proofErr w:type="spellEnd"/>
+      <w:r>
+        <w:rPr>
+          <w:rFonts w:eastAsia="Times New Roman" w:cstheme="minorHAnsi"/>
+        </w:rPr>
+        <w:t xml:space="preserve"> in the Bandit class to a large constant (e.g., 10.0).</w:t>
       </w:r>
     </w:p>
     <w:p>
       <w:pPr>
         <w:numPr>
           <w:ilvl w:val="0"/>
-          <w:numId w:val="18"/>
+          <w:numId w:val="42"/>
         </w:numPr>
         <w:spacing w:before="100" w:beforeAutospacing="1" w:after="100" w:afterAutospacing="1" w:line="240" w:lineRule="auto"/>
-        <w:jc w:val="both"/>
-        <w:rPr>
-          <w:rFonts w:eastAsia="Times New Roman" w:cstheme="minorHAnsi"/>
-        </w:rPr>
-      </w:pPr>
+        <w:rPr>
+          <w:rFonts w:eastAsia="Times New Roman" w:cstheme="minorHAnsi"/>
+        </w:rPr>
+      </w:pPr>
+      <w:r>
+        <w:rPr>
+          <w:rFonts w:eastAsia="Times New Roman" w:cstheme="minorHAnsi"/>
+          <w:b/>
+          <w:bCs/>
+        </w:rPr>
+        <w:t>Agent Class</w:t>
+      </w:r>
+      <w:r>
+        <w:rPr>
+          <w:rFonts w:eastAsia="Times New Roman" w:cstheme="minorHAnsi"/>
+        </w:rPr>
+        <w:t xml:space="preserve">: Removed the exploration aspect by creating a </w:t>
+      </w:r>
       <w:proofErr w:type="spellStart"/>
       <w:r>
         <w:rPr>
           <w:rFonts w:eastAsia="Times New Roman" w:cstheme="minorHAnsi"/>
-          <w:b/>
-          <w:bCs/>
-        </w:rPr>
-        <w:t>UCBAgent</w:t>
+        </w:rPr>
+        <w:t>GreedyAgent</w:t>
       </w:r>
       <w:proofErr w:type="spellEnd"/>
       <w:r>
         <w:rPr>
           <w:rFonts w:eastAsia="Times New Roman" w:cstheme="minorHAnsi"/>
-          <w:b/>
-          <w:bCs/>
-        </w:rPr>
-        <w:t xml:space="preserve"> Class</w:t>
-      </w:r>
-      <w:r>
-        <w:rPr>
-          <w:rFonts w:eastAsia="Times New Roman" w:cstheme="minorHAnsi"/>
-        </w:rPr>
-        <w:t>:</w:t>
-      </w:r>
-    </w:p>
-    <w:p>
-      <w:pPr>
-        <w:numPr>
-          <w:ilvl w:val="1"/>
-          <w:numId w:val="18"/>
-        </w:numPr>
-        <w:spacing w:before="100" w:beforeAutospacing="1" w:after="100" w:afterAutospacing="1" w:line="240" w:lineRule="auto"/>
-        <w:jc w:val="both"/>
-        <w:rPr>
-          <w:rFonts w:eastAsia="Times New Roman" w:cstheme="minorHAnsi"/>
-        </w:rPr>
-      </w:pPr>
-      <w:r>
-        <w:rPr>
-          <w:rFonts w:eastAsia="Times New Roman" w:cstheme="minorHAnsi"/>
-        </w:rPr>
-        <w:t xml:space="preserve">Implements the UCB strategy for action selection: </w:t>
-      </w:r>
-    </w:p>
-    <w:p>
-      <w:pPr>
-        <w:numPr>
-          <w:ilvl w:val="2"/>
-          <w:numId w:val="18"/>
-        </w:numPr>
-        <w:spacing w:before="100" w:beforeAutospacing="1" w:after="100" w:afterAutospacing="1" w:line="240" w:lineRule="auto"/>
-        <w:jc w:val="both"/>
-        <w:rPr>
-          <w:rFonts w:eastAsia="Times New Roman" w:cstheme="minorHAnsi"/>
-        </w:rPr>
-      </w:pPr>
-      <w:r>
-        <w:rPr>
-          <w:rFonts w:eastAsia="Times New Roman" w:cstheme="minorHAnsi"/>
-        </w:rPr>
-        <w:t>It calculates UCB values for each arm based on the average reward and uncertainty (confidence interval).</w:t>
-      </w:r>
-    </w:p>
-    <w:p>
-      <w:pPr>
-        <w:numPr>
-          <w:ilvl w:val="2"/>
-          <w:numId w:val="18"/>
-        </w:numPr>
-        <w:spacing w:before="100" w:beforeAutospacing="1" w:after="100" w:afterAutospacing="1" w:line="240" w:lineRule="auto"/>
-        <w:jc w:val="both"/>
-        <w:rPr>
-          <w:rFonts w:eastAsia="Times New Roman" w:cstheme="minorHAnsi"/>
-        </w:rPr>
-      </w:pPr>
-      <w:r>
-        <w:rPr>
-          <w:rFonts w:eastAsia="Times New Roman" w:cstheme="minorHAnsi"/>
-        </w:rPr>
-        <w:t>The arm with the highest UCB value is selected.</w:t>
-      </w:r>
-    </w:p>
-    <w:p>
-      <w:pPr>
-        <w:numPr>
-          <w:ilvl w:val="0"/>
-          <w:numId w:val="18"/>
-        </w:numPr>
-        <w:spacing w:before="100" w:beforeAutospacing="1" w:after="100" w:afterAutospacing="1" w:line="240" w:lineRule="auto"/>
-        <w:jc w:val="both"/>
-        <w:rPr>
-          <w:rFonts w:eastAsia="Times New Roman" w:cstheme="minorHAnsi"/>
-        </w:rPr>
-      </w:pPr>
-      <w:r>
-        <w:rPr>
-          <w:rFonts w:eastAsia="Times New Roman" w:cstheme="minorHAnsi"/>
-          <w:b/>
-          <w:bCs/>
-        </w:rPr>
-        <w:t>simulate Function</w:t>
-      </w:r>
-      <w:r>
-        <w:rPr>
-          <w:rFonts w:eastAsia="Times New Roman" w:cstheme="minorHAnsi"/>
-        </w:rPr>
-        <w:t>:</w:t>
-      </w:r>
-    </w:p>
-    <w:p>
-      <w:pPr>
-        <w:numPr>
-          <w:ilvl w:val="1"/>
-          <w:numId w:val="18"/>
-        </w:numPr>
-        <w:spacing w:before="100" w:beforeAutospacing="1" w:after="100" w:afterAutospacing="1" w:line="240" w:lineRule="auto"/>
-        <w:jc w:val="both"/>
-        <w:rPr>
-          <w:rFonts w:eastAsia="Times New Roman" w:cstheme="minorHAnsi"/>
-        </w:rPr>
-      </w:pPr>
-      <w:r>
-        <w:rPr>
-          <w:rFonts w:eastAsia="Times New Roman" w:cstheme="minorHAnsi"/>
-        </w:rPr>
-        <w:t>Runs the simulation for a specified number of steps, updating estimates based on the rewards received.</w:t>
-      </w:r>
-    </w:p>
-    <w:p>
-      <w:pPr>
-        <w:spacing w:before="100" w:beforeAutospacing="1" w:after="100" w:afterAutospacing="1" w:line="240" w:lineRule="auto"/>
-        <w:jc w:val="both"/>
-        <w:outlineLvl w:val="2"/>
-        <w:rPr>
-          <w:rFonts w:eastAsia="Times New Roman" w:cstheme="minorHAnsi"/>
-          <w:b/>
-          <w:bCs/>
-        </w:rPr>
-      </w:pPr>
-      <w:r>
-        <w:rPr>
-          <w:rFonts w:eastAsia="Times New Roman" w:cstheme="minorHAnsi"/>
-          <w:b/>
-          <w:bCs/>
-        </w:rPr>
-        <w:t>Explanation of UCB Strategy</w:t>
-      </w:r>
-    </w:p>
-    <w:p>
-      <w:pPr>
-        <w:numPr>
-          <w:ilvl w:val="0"/>
-          <w:numId w:val="19"/>
-        </w:numPr>
-        <w:spacing w:before="100" w:beforeAutospacing="1" w:after="100" w:afterAutospacing="1" w:line="240" w:lineRule="auto"/>
-        <w:jc w:val="both"/>
-        <w:rPr>
-          <w:rFonts w:eastAsia="Times New Roman" w:cstheme="minorHAnsi"/>
-        </w:rPr>
-      </w:pPr>
-      <w:r>
-        <w:rPr>
-          <w:rFonts w:eastAsia="Times New Roman" w:cstheme="minorHAnsi"/>
-          <w:b/>
-          <w:bCs/>
-        </w:rPr>
-        <w:t>Exploration vs. Exploitation</w:t>
-      </w:r>
-      <w:r>
-        <w:rPr>
-          <w:rFonts w:eastAsia="Times New Roman" w:cstheme="minorHAnsi"/>
-        </w:rPr>
-        <w:t>: The UCB algorithm explicitly balances exploration (trying out arms that have not been selected often) and exploitation (selecting arms that have shown good performance).</w:t>
-      </w:r>
-    </w:p>
-    <w:p>
-      <w:pPr>
-        <w:numPr>
-          <w:ilvl w:val="0"/>
-          <w:numId w:val="19"/>
-        </w:numPr>
-        <w:spacing w:before="100" w:beforeAutospacing="1" w:after="100" w:afterAutospacing="1" w:line="240" w:lineRule="auto"/>
-        <w:jc w:val="both"/>
-        <w:rPr>
-          <w:rFonts w:eastAsia="Times New Roman" w:cstheme="minorHAnsi"/>
-        </w:rPr>
-      </w:pPr>
-      <w:r>
-        <w:rPr>
-          <w:rFonts w:eastAsia="Times New Roman" w:cstheme="minorHAnsi"/>
-          <w:b/>
-          <w:bCs/>
-        </w:rPr>
-        <w:t>Confidence Interval</w:t>
-      </w:r>
-      <w:r>
-        <w:rPr>
-          <w:rFonts w:eastAsia="Times New Roman" w:cstheme="minorHAnsi"/>
-        </w:rPr>
-        <w:t>: The UCB value for each arm increases with uncertainty (i.e., the number of times that arm has been pulled). This encourages exploration of less-tried arms.</w:t>
-      </w:r>
-    </w:p>
-    <w:p>
-      <w:pPr>
-        <w:numPr>
-          <w:ilvl w:val="0"/>
-          <w:numId w:val="19"/>
-        </w:numPr>
-        <w:spacing w:before="100" w:beforeAutospacing="1" w:after="100" w:afterAutospacing="1" w:line="240" w:lineRule="auto"/>
-        <w:jc w:val="both"/>
-        <w:rPr>
-          <w:rFonts w:eastAsia="Times New Roman" w:cstheme="minorHAnsi"/>
-        </w:rPr>
-      </w:pPr>
-      <w:r>
-        <w:rPr>
-          <w:rFonts w:eastAsia="Times New Roman" w:cstheme="minorHAnsi"/>
-          <w:b/>
-          <w:bCs/>
-        </w:rPr>
-        <w:t>Non-Stationarity Handling</w:t>
-      </w:r>
-      <w:r>
-        <w:rPr>
-          <w:rFonts w:eastAsia="Times New Roman" w:cstheme="minorHAnsi"/>
-        </w:rPr>
-        <w:t>: Similar to the Epsilon-Greedy approach, the true values of each arm change over time, and the UCB agent adapts its strategy accordingly.</w:t>
-      </w:r>
-    </w:p>
-    <w:p>
-      <w:pPr>
-        <w:spacing w:before="100" w:beforeAutospacing="1" w:after="100" w:afterAutospacing="1" w:line="240" w:lineRule="auto"/>
-        <w:jc w:val="both"/>
-        <w:rPr>
-          <w:rFonts w:eastAsia="Times New Roman" w:cstheme="minorHAnsi"/>
-        </w:rPr>
-      </w:pPr>
+        </w:rPr>
+        <w:t xml:space="preserve"> that always selects the arm with the highest estimated value.</w:t>
+      </w:r>
+    </w:p>
+    <w:p>
+      <w:pPr>
+        <w:spacing w:before="100" w:beforeAutospacing="1" w:after="100" w:afterAutospacing="1" w:line="240" w:lineRule="auto"/>
+        <w:rPr>
+          <w:rFonts w:eastAsia="Times New Roman" w:cstheme="minorHAnsi"/>
+        </w:rPr>
+      </w:pPr>
+      <w:r>
+        <w:rPr>
+          <w:rFonts w:eastAsia="Times New Roman" w:cstheme="minorHAnsi"/>
+        </w:rPr>
+        <w:t>This modification will allow the agent to exploit its initial overestimation of the arms while it learns about the true rewards.</w:t>
+      </w:r>
+    </w:p>
+    <w:p>
+      <w:pPr>
+        <w:spacing w:before="100" w:beforeAutospacing="1" w:after="100" w:afterAutospacing="1" w:line="240" w:lineRule="auto"/>
+        <w:rPr>
+          <w:rFonts w:eastAsia="Times New Roman" w:cstheme="minorHAnsi"/>
+        </w:rPr>
+      </w:pPr>
+      <w:bookmarkStart w:id="0" w:name="_GoBack"/>
       <w:r>
         <w:rPr>
           <w:rFonts w:eastAsia="Times New Roman" w:cstheme="minorHAnsi"/>
@@ -3160,7 +2967,7 @@
           <wp:inline distT="0" distB="0" distL="0" distR="0">
             <wp:extent cx="5943600" cy="2971800"/>
             <wp:effectExtent l="0" t="0" r="0" b="0"/>
-            <wp:docPr id="17" name="圖片 17"/>
+            <wp:docPr id="19" name="圖片 19"/>
             <wp:cNvGraphicFramePr>
               <a:graphicFrameLocks xmlns:a="http://schemas.openxmlformats.org/drawingml/2006/main" noChangeAspect="1"/>
             </wp:cNvGraphicFramePr>
@@ -3168,7 +2975,7 @@
               <a:graphicData uri="http://schemas.openxmlformats.org/drawingml/2006/picture">
                 <pic:pic xmlns:pic="http://schemas.openxmlformats.org/drawingml/2006/picture">
                   <pic:nvPicPr>
-                    <pic:cNvPr id="17" name="python_run_0.png"/>
+                    <pic:cNvPr id="19" name="python_run_1.png"/>
                     <pic:cNvPicPr/>
                   </pic:nvPicPr>
                   <pic:blipFill>
@@ -3198,20 +3005,47 @@
           </wp:inline>
         </w:drawing>
       </w:r>
-    </w:p>
-    <w:p>
-      <w:pPr>
-        <w:spacing w:before="100" w:beforeAutospacing="1" w:after="100" w:afterAutospacing="1" w:line="240" w:lineRule="auto"/>
-        <w:jc w:val="both"/>
-        <w:rPr>
-          <w:rFonts w:eastAsia="Times New Roman" w:cstheme="minorHAnsi"/>
-        </w:rPr>
-      </w:pPr>
-      <w:r>
-        <w:rPr>
-          <w:rFonts w:eastAsia="Times New Roman" w:cstheme="minorHAnsi"/>
-        </w:rPr>
-        <w:t>The Upper Confidence Bound (UCB) algorithm for non-stationary multi-armed bandit problems is useful in various contexts. Here are its key applications and advantages:</w:t>
+      <w:bookmarkEnd w:id="0"/>
+    </w:p>
+    <w:p>
+      <w:pPr>
+        <w:spacing w:before="100" w:beforeAutospacing="1" w:after="100" w:afterAutospacing="1" w:line="240" w:lineRule="auto"/>
+        <w:rPr>
+          <w:rFonts w:eastAsia="Times New Roman" w:cstheme="minorHAnsi"/>
+        </w:rPr>
+      </w:pPr>
+    </w:p>
+    <w:p>
+      <w:pPr>
+        <w:rPr>
+          <w:rFonts w:eastAsia="Times New Roman" w:cstheme="minorHAnsi"/>
+          <w:b/>
+        </w:rPr>
+      </w:pPr>
+      <w:r>
+        <w:rPr>
+          <w:rFonts w:eastAsia="Times New Roman" w:cstheme="minorHAnsi"/>
+          <w:b/>
+        </w:rPr>
+        <w:br w:type="page"/>
+      </w:r>
+    </w:p>
+    <w:p>
+      <w:pPr>
+        <w:spacing w:before="100" w:beforeAutospacing="1" w:after="100" w:afterAutospacing="1" w:line="240" w:lineRule="auto"/>
+        <w:jc w:val="both"/>
+        <w:rPr>
+          <w:b/>
+          <w:sz w:val="24"/>
+        </w:rPr>
+      </w:pPr>
+      <w:r>
+        <w:rPr>
+          <w:b/>
+          <w:sz w:val="24"/>
+        </w:rPr>
+        <w:lastRenderedPageBreak/>
+        <w:t>UCB Algorithm for Non-Stationary Multi-Armed Bandit</w:t>
       </w:r>
     </w:p>
     <w:p>
@@ -3231,15 +3065,14 @@
           <w:b/>
           <w:bCs/>
         </w:rPr>
-        <w:lastRenderedPageBreak/>
-        <w:t>1. Effective Exploration and Exploitation</w:t>
+        <w:t>Key Components of the Code</w:t>
       </w:r>
     </w:p>
     <w:p>
       <w:pPr>
         <w:numPr>
           <w:ilvl w:val="0"/>
-          <w:numId w:val="20"/>
+          <w:numId w:val="18"/>
         </w:numPr>
         <w:spacing w:before="100" w:beforeAutospacing="1" w:after="100" w:afterAutospacing="1" w:line="240" w:lineRule="auto"/>
         <w:jc w:val="both"/>
@@ -3250,35 +3083,42 @@
       <w:r>
         <w:rPr>
           <w:rFonts w:eastAsia="Times New Roman" w:cstheme="minorHAnsi"/>
-        </w:rPr>
-        <w:t>UCB balances exploration (trying out less-known options) and exploitation (favoring known high-reward options) effectively, adapting as new data becomes available.</w:t>
-      </w:r>
-    </w:p>
-    <w:p>
-      <w:pPr>
-        <w:spacing w:before="100" w:beforeAutospacing="1" w:after="100" w:afterAutospacing="1" w:line="240" w:lineRule="auto"/>
-        <w:jc w:val="both"/>
-        <w:outlineLvl w:val="2"/>
-        <w:rPr>
-          <w:rFonts w:eastAsia="Times New Roman" w:cstheme="minorHAnsi"/>
-          <w:b/>
-          <w:bCs/>
-        </w:rPr>
-      </w:pPr>
-      <w:r>
-        <w:rPr>
-          <w:rFonts w:eastAsia="Times New Roman" w:cstheme="minorHAnsi"/>
-          <w:b/>
-          <w:bCs/>
-        </w:rPr>
-        <w:t>2. Dynamic Environments</w:t>
+          <w:b/>
+          <w:bCs/>
+        </w:rPr>
+        <w:t>Bandit Class</w:t>
+      </w:r>
+      <w:r>
+        <w:rPr>
+          <w:rFonts w:eastAsia="Times New Roman" w:cstheme="minorHAnsi"/>
+        </w:rPr>
+        <w:t>:</w:t>
+      </w:r>
+    </w:p>
+    <w:p>
+      <w:pPr>
+        <w:numPr>
+          <w:ilvl w:val="1"/>
+          <w:numId w:val="18"/>
+        </w:numPr>
+        <w:spacing w:before="100" w:beforeAutospacing="1" w:after="100" w:afterAutospacing="1" w:line="240" w:lineRule="auto"/>
+        <w:jc w:val="both"/>
+        <w:rPr>
+          <w:rFonts w:eastAsia="Times New Roman" w:cstheme="minorHAnsi"/>
+        </w:rPr>
+      </w:pPr>
+      <w:r>
+        <w:rPr>
+          <w:rFonts w:eastAsia="Times New Roman" w:cstheme="minorHAnsi"/>
+        </w:rPr>
+        <w:t>Similar to the previous implementation, it simulates pulling an arm with a non-stationary reward.</w:t>
       </w:r>
     </w:p>
     <w:p>
       <w:pPr>
         <w:numPr>
           <w:ilvl w:val="0"/>
-          <w:numId w:val="21"/>
+          <w:numId w:val="18"/>
         </w:numPr>
         <w:spacing w:before="100" w:beforeAutospacing="1" w:after="100" w:afterAutospacing="1" w:line="240" w:lineRule="auto"/>
         <w:jc w:val="both"/>
@@ -3286,38 +3126,93 @@
           <w:rFonts w:eastAsia="Times New Roman" w:cstheme="minorHAnsi"/>
         </w:rPr>
       </w:pPr>
-      <w:r>
-        <w:rPr>
-          <w:rFonts w:eastAsia="Times New Roman" w:cstheme="minorHAnsi"/>
-        </w:rPr>
-        <w:t>It is designed to handle non-stationary environments where the reward distributions change over time, making it suitable for real-world applications like online advertising and recommendation systems.</w:t>
-      </w:r>
-    </w:p>
-    <w:p>
-      <w:pPr>
-        <w:spacing w:before="100" w:beforeAutospacing="1" w:after="100" w:afterAutospacing="1" w:line="240" w:lineRule="auto"/>
-        <w:jc w:val="both"/>
-        <w:outlineLvl w:val="2"/>
-        <w:rPr>
-          <w:rFonts w:eastAsia="Times New Roman" w:cstheme="minorHAnsi"/>
-          <w:b/>
-          <w:bCs/>
-        </w:rPr>
-      </w:pPr>
-      <w:r>
-        <w:rPr>
-          <w:rFonts w:eastAsia="Times New Roman" w:cstheme="minorHAnsi"/>
-          <w:b/>
-          <w:bCs/>
-        </w:rPr>
-        <w:t>3. Theoretical Guarantees</w:t>
+      <w:proofErr w:type="spellStart"/>
+      <w:r>
+        <w:rPr>
+          <w:rFonts w:eastAsia="Times New Roman" w:cstheme="minorHAnsi"/>
+          <w:b/>
+          <w:bCs/>
+        </w:rPr>
+        <w:t>UCBAgent</w:t>
+      </w:r>
+      <w:proofErr w:type="spellEnd"/>
+      <w:r>
+        <w:rPr>
+          <w:rFonts w:eastAsia="Times New Roman" w:cstheme="minorHAnsi"/>
+          <w:b/>
+          <w:bCs/>
+        </w:rPr>
+        <w:t xml:space="preserve"> Class</w:t>
+      </w:r>
+      <w:r>
+        <w:rPr>
+          <w:rFonts w:eastAsia="Times New Roman" w:cstheme="minorHAnsi"/>
+        </w:rPr>
+        <w:t>:</w:t>
+      </w:r>
+    </w:p>
+    <w:p>
+      <w:pPr>
+        <w:numPr>
+          <w:ilvl w:val="1"/>
+          <w:numId w:val="18"/>
+        </w:numPr>
+        <w:spacing w:before="100" w:beforeAutospacing="1" w:after="100" w:afterAutospacing="1" w:line="240" w:lineRule="auto"/>
+        <w:jc w:val="both"/>
+        <w:rPr>
+          <w:rFonts w:eastAsia="Times New Roman" w:cstheme="minorHAnsi"/>
+        </w:rPr>
+      </w:pPr>
+      <w:r>
+        <w:rPr>
+          <w:rFonts w:eastAsia="Times New Roman" w:cstheme="minorHAnsi"/>
+        </w:rPr>
+        <w:t xml:space="preserve">Implements the UCB strategy for action selection: </w:t>
+      </w:r>
+    </w:p>
+    <w:p>
+      <w:pPr>
+        <w:numPr>
+          <w:ilvl w:val="2"/>
+          <w:numId w:val="18"/>
+        </w:numPr>
+        <w:spacing w:before="100" w:beforeAutospacing="1" w:after="100" w:afterAutospacing="1" w:line="240" w:lineRule="auto"/>
+        <w:jc w:val="both"/>
+        <w:rPr>
+          <w:rFonts w:eastAsia="Times New Roman" w:cstheme="minorHAnsi"/>
+        </w:rPr>
+      </w:pPr>
+      <w:r>
+        <w:rPr>
+          <w:rFonts w:eastAsia="Times New Roman" w:cstheme="minorHAnsi"/>
+        </w:rPr>
+        <w:t>It calculates UCB values for each arm based on the average reward and uncertainty (confidence interval).</w:t>
+      </w:r>
+    </w:p>
+    <w:p>
+      <w:pPr>
+        <w:numPr>
+          <w:ilvl w:val="2"/>
+          <w:numId w:val="18"/>
+        </w:numPr>
+        <w:spacing w:before="100" w:beforeAutospacing="1" w:after="100" w:afterAutospacing="1" w:line="240" w:lineRule="auto"/>
+        <w:jc w:val="both"/>
+        <w:rPr>
+          <w:rFonts w:eastAsia="Times New Roman" w:cstheme="minorHAnsi"/>
+        </w:rPr>
+      </w:pPr>
+      <w:r>
+        <w:rPr>
+          <w:rFonts w:eastAsia="Times New Roman" w:cstheme="minorHAnsi"/>
+        </w:rPr>
+        <w:t>The arm with the highest UCB value is selected.</w:t>
       </w:r>
     </w:p>
     <w:p>
       <w:pPr>
         <w:numPr>
           <w:ilvl w:val="0"/>
-          <w:numId w:val="22"/>
+          <w:numId w:val="18"/>
         </w:numPr>
         <w:spacing w:before="100" w:beforeAutospacing="1" w:after="100" w:afterAutospacing="1" w:line="240" w:lineRule="auto"/>
         <w:jc w:val="both"/>
@@ -3328,8 +3223,35 @@
       <w:r>
         <w:rPr>
           <w:rFonts w:eastAsia="Times New Roman" w:cstheme="minorHAnsi"/>
-        </w:rPr>
-        <w:t>UCB has strong theoretical foundations, offering performance bounds that can assure users of its effectiveness compared to other strategies.</w:t>
+          <w:b/>
+          <w:bCs/>
+        </w:rPr>
+        <w:t>simulate Function</w:t>
+      </w:r>
+      <w:r>
+        <w:rPr>
+          <w:rFonts w:eastAsia="Times New Roman" w:cstheme="minorHAnsi"/>
+        </w:rPr>
+        <w:t>:</w:t>
+      </w:r>
+    </w:p>
+    <w:p>
+      <w:pPr>
+        <w:numPr>
+          <w:ilvl w:val="1"/>
+          <w:numId w:val="18"/>
+        </w:numPr>
+        <w:spacing w:before="100" w:beforeAutospacing="1" w:after="100" w:afterAutospacing="1" w:line="240" w:lineRule="auto"/>
+        <w:jc w:val="both"/>
+        <w:rPr>
+          <w:rFonts w:eastAsia="Times New Roman" w:cstheme="minorHAnsi"/>
+        </w:rPr>
+      </w:pPr>
+      <w:r>
+        <w:rPr>
+          <w:rFonts w:eastAsia="Times New Roman" w:cstheme="minorHAnsi"/>
+        </w:rPr>
+        <w:t>Runs the simulation for a specified number of steps, updating estimates based on the rewards received.</w:t>
       </w:r>
     </w:p>
     <w:p>
@@ -3349,14 +3271,14 @@
           <w:b/>
           <w:bCs/>
         </w:rPr>
-        <w:t>4. Reduced Regret</w:t>
+        <w:t>Explanation of UCB Strategy</w:t>
       </w:r>
     </w:p>
     <w:p>
       <w:pPr>
         <w:numPr>
           <w:ilvl w:val="0"/>
-          <w:numId w:val="23"/>
+          <w:numId w:val="19"/>
         </w:numPr>
         <w:spacing w:before="100" w:beforeAutospacing="1" w:after="100" w:afterAutospacing="1" w:line="240" w:lineRule="auto"/>
         <w:jc w:val="both"/>
@@ -3367,35 +3289,23 @@
       <w:r>
         <w:rPr>
           <w:rFonts w:eastAsia="Times New Roman" w:cstheme="minorHAnsi"/>
-        </w:rPr>
-        <w:t>The algorithm minimizes regret (the difference between the rewards obtained and the rewards that could have been obtained by always playing the best arm) over time, leading to better long-term performance.</w:t>
-      </w:r>
-    </w:p>
-    <w:p>
-      <w:pPr>
-        <w:spacing w:before="100" w:beforeAutospacing="1" w:after="100" w:afterAutospacing="1" w:line="240" w:lineRule="auto"/>
-        <w:jc w:val="both"/>
-        <w:outlineLvl w:val="2"/>
-        <w:rPr>
-          <w:rFonts w:eastAsia="Times New Roman" w:cstheme="minorHAnsi"/>
-          <w:b/>
-          <w:bCs/>
-        </w:rPr>
-      </w:pPr>
-      <w:r>
-        <w:rPr>
-          <w:rFonts w:eastAsia="Times New Roman" w:cstheme="minorHAnsi"/>
-          <w:b/>
-          <w:bCs/>
-        </w:rPr>
-        <w:t>5. Adaptability</w:t>
+          <w:b/>
+          <w:bCs/>
+        </w:rPr>
+        <w:t>Exploration vs. Exploitation</w:t>
+      </w:r>
+      <w:r>
+        <w:rPr>
+          <w:rFonts w:eastAsia="Times New Roman" w:cstheme="minorHAnsi"/>
+        </w:rPr>
+        <w:t>: The UCB algorithm explicitly balances exploration (trying out arms that have not been selected often) and exploitation (selecting arms that have shown good performance).</w:t>
       </w:r>
     </w:p>
     <w:p>
       <w:pPr>
         <w:numPr>
           <w:ilvl w:val="0"/>
-          <w:numId w:val="24"/>
+          <w:numId w:val="19"/>
         </w:numPr>
         <w:spacing w:before="100" w:beforeAutospacing="1" w:after="100" w:afterAutospacing="1" w:line="240" w:lineRule="auto"/>
         <w:jc w:val="both"/>
@@ -3406,35 +3316,23 @@
       <w:r>
         <w:rPr>
           <w:rFonts w:eastAsia="Times New Roman" w:cstheme="minorHAnsi"/>
-        </w:rPr>
-        <w:t>UCB can be adapted to incorporate prior knowledge about the arms, making it versatile for various applications where some information is known.</w:t>
-      </w:r>
-    </w:p>
-    <w:p>
-      <w:pPr>
-        <w:spacing w:before="100" w:beforeAutospacing="1" w:after="100" w:afterAutospacing="1" w:line="240" w:lineRule="auto"/>
-        <w:jc w:val="both"/>
-        <w:outlineLvl w:val="2"/>
-        <w:rPr>
-          <w:rFonts w:eastAsia="Times New Roman" w:cstheme="minorHAnsi"/>
-          <w:b/>
-          <w:bCs/>
-        </w:rPr>
-      </w:pPr>
-      <w:r>
-        <w:rPr>
-          <w:rFonts w:eastAsia="Times New Roman" w:cstheme="minorHAnsi"/>
-          <w:b/>
-          <w:bCs/>
-        </w:rPr>
-        <w:t>6. Real-Time Decision Making</w:t>
+          <w:b/>
+          <w:bCs/>
+        </w:rPr>
+        <w:t>Confidence Interval</w:t>
+      </w:r>
+      <w:r>
+        <w:rPr>
+          <w:rFonts w:eastAsia="Times New Roman" w:cstheme="minorHAnsi"/>
+        </w:rPr>
+        <w:t>: The UCB value for each arm increases with uncertainty (i.e., the number of times that arm has been pulled). This encourages exploration of less-tried arms.</w:t>
       </w:r>
     </w:p>
     <w:p>
       <w:pPr>
         <w:numPr>
           <w:ilvl w:val="0"/>
-          <w:numId w:val="25"/>
+          <w:numId w:val="19"/>
         </w:numPr>
         <w:spacing w:before="100" w:beforeAutospacing="1" w:after="100" w:afterAutospacing="1" w:line="240" w:lineRule="auto"/>
         <w:jc w:val="both"/>
@@ -3445,475 +3343,22 @@
       <w:r>
         <w:rPr>
           <w:rFonts w:eastAsia="Times New Roman" w:cstheme="minorHAnsi"/>
-        </w:rPr>
-        <w:t>It is particularly useful in scenarios requiring real-time decision-making, such as dynamic pricing and adaptive clinical trials.</w:t>
-      </w:r>
-    </w:p>
-    <w:p>
-      <w:pPr>
-        <w:spacing w:before="100" w:beforeAutospacing="1" w:after="100" w:afterAutospacing="1" w:line="240" w:lineRule="auto"/>
-        <w:jc w:val="both"/>
-        <w:outlineLvl w:val="2"/>
-        <w:rPr>
-          <w:rFonts w:eastAsia="Times New Roman" w:cstheme="minorHAnsi"/>
-          <w:b/>
-          <w:bCs/>
-        </w:rPr>
-      </w:pPr>
-      <w:r>
-        <w:rPr>
-          <w:rFonts w:eastAsia="Times New Roman" w:cstheme="minorHAnsi"/>
-          <w:b/>
-          <w:bCs/>
-        </w:rPr>
-        <w:t>7. Simplicity of Implementation</w:t>
-      </w:r>
-    </w:p>
-    <w:p>
-      <w:pPr>
-        <w:numPr>
-          <w:ilvl w:val="0"/>
-          <w:numId w:val="26"/>
-        </w:numPr>
-        <w:spacing w:before="100" w:beforeAutospacing="1" w:after="100" w:afterAutospacing="1" w:line="240" w:lineRule="auto"/>
-        <w:jc w:val="both"/>
-        <w:rPr>
-          <w:rFonts w:eastAsia="Times New Roman" w:cstheme="minorHAnsi"/>
-        </w:rPr>
-      </w:pPr>
-      <w:r>
-        <w:rPr>
-          <w:rFonts w:eastAsia="Times New Roman" w:cstheme="minorHAnsi"/>
-        </w:rPr>
-        <w:t>The algorithm is relatively straightforward to implement, making it accessible for practitioners and researchers.</w:t>
-      </w:r>
-    </w:p>
-    <w:p>
-      <w:pPr>
-        <w:spacing w:before="100" w:beforeAutospacing="1" w:after="100" w:afterAutospacing="1" w:line="240" w:lineRule="auto"/>
-        <w:jc w:val="both"/>
-        <w:rPr>
-          <w:rFonts w:eastAsia="Times New Roman" w:cstheme="minorHAnsi"/>
-        </w:rPr>
-      </w:pPr>
-      <w:r>
-        <w:rPr>
-          <w:rFonts w:eastAsia="Times New Roman" w:cstheme="minorHAnsi"/>
-        </w:rPr>
-        <w:t>In summary, UCB is valuable in contexts requiring adaptive decision-making in uncertain and changing environments, ensuring efficient use of resources while maximizing rewards.</w:t>
-      </w:r>
-    </w:p>
-    <w:p>
-      <w:pPr>
-        <w:rPr>
-          <w:rFonts w:eastAsia="Times New Roman" w:cstheme="minorHAnsi"/>
-        </w:rPr>
-      </w:pPr>
-      <w:r>
-        <w:rPr>
-          <w:rFonts w:eastAsia="Times New Roman" w:cstheme="minorHAnsi"/>
-        </w:rPr>
-        <w:br w:type="page"/>
-      </w:r>
-    </w:p>
-    <w:p>
-      <w:pPr>
-        <w:spacing w:before="100" w:beforeAutospacing="1" w:after="100" w:afterAutospacing="1" w:line="240" w:lineRule="auto"/>
-        <w:outlineLvl w:val="2"/>
-        <w:rPr>
-          <w:rFonts w:ascii="Times New Roman" w:eastAsia="Times New Roman" w:hAnsi="Times New Roman" w:cs="Times New Roman"/>
-          <w:b/>
-          <w:bCs/>
-          <w:sz w:val="28"/>
-          <w:szCs w:val="27"/>
-        </w:rPr>
-      </w:pPr>
-      <w:r>
-        <w:rPr>
-          <w:b/>
-          <w:sz w:val="24"/>
-        </w:rPr>
-        <w:lastRenderedPageBreak/>
-        <w:t>Gradient Bandit Implementation</w:t>
-      </w:r>
-    </w:p>
-    <w:p>
-      <w:pPr>
-        <w:spacing w:before="100" w:beforeAutospacing="1" w:after="100" w:afterAutospacing="1" w:line="240" w:lineRule="auto"/>
-        <w:jc w:val="both"/>
-        <w:outlineLvl w:val="2"/>
-        <w:rPr>
-          <w:rFonts w:eastAsia="Times New Roman" w:cstheme="minorHAnsi"/>
-          <w:b/>
-          <w:bCs/>
-        </w:rPr>
-      </w:pPr>
-      <w:r>
-        <w:rPr>
-          <w:rFonts w:eastAsia="Times New Roman" w:cstheme="minorHAnsi"/>
-          <w:b/>
-          <w:bCs/>
-        </w:rPr>
-        <w:t>Explanation of the Code</w:t>
-      </w:r>
-    </w:p>
-    <w:p>
-      <w:pPr>
-        <w:numPr>
-          <w:ilvl w:val="0"/>
-          <w:numId w:val="27"/>
-        </w:numPr>
-        <w:spacing w:before="100" w:beforeAutospacing="1" w:after="100" w:afterAutospacing="1" w:line="240" w:lineRule="auto"/>
-        <w:jc w:val="both"/>
-        <w:rPr>
-          <w:rFonts w:eastAsia="Times New Roman" w:cstheme="minorHAnsi"/>
-        </w:rPr>
-      </w:pPr>
-      <w:r>
-        <w:rPr>
-          <w:rFonts w:eastAsia="Times New Roman" w:cstheme="minorHAnsi"/>
-          <w:b/>
-          <w:bCs/>
-        </w:rPr>
-        <w:t>Class Definition</w:t>
-      </w:r>
-      <w:r>
-        <w:rPr>
-          <w:rFonts w:eastAsia="Times New Roman" w:cstheme="minorHAnsi"/>
-        </w:rPr>
-        <w:t>:</w:t>
-      </w:r>
-    </w:p>
-    <w:p>
-      <w:pPr>
-        <w:numPr>
-          <w:ilvl w:val="1"/>
-          <w:numId w:val="27"/>
-        </w:numPr>
-        <w:spacing w:before="100" w:beforeAutospacing="1" w:after="100" w:afterAutospacing="1" w:line="240" w:lineRule="auto"/>
-        <w:jc w:val="both"/>
-        <w:rPr>
-          <w:rFonts w:eastAsia="Times New Roman" w:cstheme="minorHAnsi"/>
-        </w:rPr>
-      </w:pPr>
-      <w:proofErr w:type="spellStart"/>
-      <w:r>
-        <w:rPr>
-          <w:rFonts w:eastAsia="Times New Roman" w:cstheme="minorHAnsi"/>
-        </w:rPr>
-        <w:t>GradientBandit</w:t>
-      </w:r>
-      <w:proofErr w:type="spellEnd"/>
-      <w:r>
-        <w:rPr>
-          <w:rFonts w:eastAsia="Times New Roman" w:cstheme="minorHAnsi"/>
-        </w:rPr>
-        <w:t>: Initializes the number of arms, step size, preferences, action counts, and initial probabilities.</w:t>
-      </w:r>
-    </w:p>
-    <w:p>
-      <w:pPr>
-        <w:numPr>
-          <w:ilvl w:val="0"/>
-          <w:numId w:val="27"/>
-        </w:numPr>
-        <w:spacing w:before="100" w:beforeAutospacing="1" w:after="100" w:afterAutospacing="1" w:line="240" w:lineRule="auto"/>
-        <w:jc w:val="both"/>
-        <w:rPr>
-          <w:rFonts w:eastAsia="Times New Roman" w:cstheme="minorHAnsi"/>
-        </w:rPr>
-      </w:pPr>
-      <w:proofErr w:type="spellStart"/>
-      <w:r>
-        <w:rPr>
-          <w:rFonts w:eastAsia="Times New Roman" w:cstheme="minorHAnsi"/>
-          <w:b/>
-          <w:bCs/>
-        </w:rPr>
-        <w:t>Softmax</w:t>
-      </w:r>
-      <w:proofErr w:type="spellEnd"/>
-      <w:r>
-        <w:rPr>
-          <w:rFonts w:eastAsia="Times New Roman" w:cstheme="minorHAnsi"/>
-          <w:b/>
-          <w:bCs/>
-        </w:rPr>
-        <w:t xml:space="preserve"> Function</w:t>
-      </w:r>
-      <w:r>
-        <w:rPr>
-          <w:rFonts w:eastAsia="Times New Roman" w:cstheme="minorHAnsi"/>
-        </w:rPr>
-        <w:t>:</w:t>
-      </w:r>
-    </w:p>
-    <w:p>
-      <w:pPr>
-        <w:numPr>
-          <w:ilvl w:val="1"/>
-          <w:numId w:val="27"/>
-        </w:numPr>
-        <w:spacing w:before="100" w:beforeAutospacing="1" w:after="100" w:afterAutospacing="1" w:line="240" w:lineRule="auto"/>
-        <w:jc w:val="both"/>
-        <w:rPr>
-          <w:rFonts w:eastAsia="Times New Roman" w:cstheme="minorHAnsi"/>
-        </w:rPr>
-      </w:pPr>
-      <w:r>
-        <w:rPr>
-          <w:rFonts w:eastAsia="Times New Roman" w:cstheme="minorHAnsi"/>
-        </w:rPr>
-        <w:t xml:space="preserve">Computes the action probabilities based on the preferences using the </w:t>
-      </w:r>
-      <w:proofErr w:type="spellStart"/>
-      <w:r>
-        <w:rPr>
-          <w:rFonts w:eastAsia="Times New Roman" w:cstheme="minorHAnsi"/>
-        </w:rPr>
-        <w:t>softmax</w:t>
-      </w:r>
-      <w:proofErr w:type="spellEnd"/>
-      <w:r>
-        <w:rPr>
-          <w:rFonts w:eastAsia="Times New Roman" w:cstheme="minorHAnsi"/>
-        </w:rPr>
-        <w:t xml:space="preserve"> function.</w:t>
-      </w:r>
-    </w:p>
-    <w:p>
-      <w:pPr>
-        <w:numPr>
-          <w:ilvl w:val="0"/>
-          <w:numId w:val="27"/>
-        </w:numPr>
-        <w:spacing w:before="100" w:beforeAutospacing="1" w:after="100" w:afterAutospacing="1" w:line="240" w:lineRule="auto"/>
-        <w:jc w:val="both"/>
-        <w:rPr>
-          <w:rFonts w:eastAsia="Times New Roman" w:cstheme="minorHAnsi"/>
-        </w:rPr>
-      </w:pPr>
-      <w:r>
-        <w:rPr>
-          <w:rFonts w:eastAsia="Times New Roman" w:cstheme="minorHAnsi"/>
-          <w:b/>
-          <w:bCs/>
-        </w:rPr>
-        <w:t>Select Arm</w:t>
-      </w:r>
-      <w:r>
-        <w:rPr>
-          <w:rFonts w:eastAsia="Times New Roman" w:cstheme="minorHAnsi"/>
-        </w:rPr>
-        <w:t>:</w:t>
-      </w:r>
-    </w:p>
-    <w:p>
-      <w:pPr>
-        <w:numPr>
-          <w:ilvl w:val="1"/>
-          <w:numId w:val="27"/>
-        </w:numPr>
-        <w:spacing w:before="100" w:beforeAutospacing="1" w:after="100" w:afterAutospacing="1" w:line="240" w:lineRule="auto"/>
-        <w:jc w:val="both"/>
-        <w:rPr>
-          <w:rFonts w:eastAsia="Times New Roman" w:cstheme="minorHAnsi"/>
-        </w:rPr>
-      </w:pPr>
-      <w:r>
-        <w:rPr>
-          <w:rFonts w:eastAsia="Times New Roman" w:cstheme="minorHAnsi"/>
-        </w:rPr>
-        <w:t>Chooses an arm to pull based on the computed probabilities.</w:t>
-      </w:r>
-    </w:p>
-    <w:p>
-      <w:pPr>
-        <w:numPr>
-          <w:ilvl w:val="0"/>
-          <w:numId w:val="27"/>
-        </w:numPr>
-        <w:spacing w:before="100" w:beforeAutospacing="1" w:after="100" w:afterAutospacing="1" w:line="240" w:lineRule="auto"/>
-        <w:jc w:val="both"/>
-        <w:rPr>
-          <w:rFonts w:eastAsia="Times New Roman" w:cstheme="minorHAnsi"/>
-        </w:rPr>
-      </w:pPr>
-      <w:r>
-        <w:rPr>
-          <w:rFonts w:eastAsia="Times New Roman" w:cstheme="minorHAnsi"/>
-          <w:b/>
-          <w:bCs/>
-        </w:rPr>
-        <w:t>Pull Arm</w:t>
-      </w:r>
-      <w:r>
-        <w:rPr>
-          <w:rFonts w:eastAsia="Times New Roman" w:cstheme="minorHAnsi"/>
-        </w:rPr>
-        <w:t>:</w:t>
-      </w:r>
-    </w:p>
-    <w:p>
-      <w:pPr>
-        <w:numPr>
-          <w:ilvl w:val="1"/>
-          <w:numId w:val="27"/>
-        </w:numPr>
-        <w:spacing w:before="100" w:beforeAutospacing="1" w:after="100" w:afterAutospacing="1" w:line="240" w:lineRule="auto"/>
-        <w:jc w:val="both"/>
-        <w:rPr>
-          <w:rFonts w:eastAsia="Times New Roman" w:cstheme="minorHAnsi"/>
-        </w:rPr>
-      </w:pPr>
-      <w:r>
-        <w:rPr>
-          <w:rFonts w:eastAsia="Times New Roman" w:cstheme="minorHAnsi"/>
-        </w:rPr>
-        <w:t>Simulates pulling the selected arm and generates a reward based on a normal distribution centered around the arm's true value.</w:t>
-      </w:r>
-    </w:p>
-    <w:p>
-      <w:pPr>
-        <w:numPr>
-          <w:ilvl w:val="0"/>
-          <w:numId w:val="27"/>
-        </w:numPr>
-        <w:spacing w:before="100" w:beforeAutospacing="1" w:after="100" w:afterAutospacing="1" w:line="240" w:lineRule="auto"/>
-        <w:jc w:val="both"/>
-        <w:rPr>
-          <w:rFonts w:eastAsia="Times New Roman" w:cstheme="minorHAnsi"/>
-        </w:rPr>
-      </w:pPr>
-      <w:r>
-        <w:rPr>
-          <w:rFonts w:eastAsia="Times New Roman" w:cstheme="minorHAnsi"/>
-          <w:b/>
-          <w:bCs/>
-        </w:rPr>
-        <w:t>Update Preferences</w:t>
-      </w:r>
-      <w:r>
-        <w:rPr>
-          <w:rFonts w:eastAsia="Times New Roman" w:cstheme="minorHAnsi"/>
-        </w:rPr>
-        <w:t>:</w:t>
-      </w:r>
-    </w:p>
-    <w:p>
-      <w:pPr>
-        <w:numPr>
-          <w:ilvl w:val="1"/>
-          <w:numId w:val="27"/>
-        </w:numPr>
-        <w:spacing w:before="100" w:beforeAutospacing="1" w:after="100" w:afterAutospacing="1" w:line="240" w:lineRule="auto"/>
-        <w:jc w:val="both"/>
-        <w:rPr>
-          <w:rFonts w:eastAsia="Times New Roman" w:cstheme="minorHAnsi"/>
-        </w:rPr>
-      </w:pPr>
-      <w:r>
-        <w:rPr>
-          <w:rFonts w:eastAsia="Times New Roman" w:cstheme="minorHAnsi"/>
-        </w:rPr>
-        <w:t>Adjusts the preferences of the arms based on the received reward and the average reward.</w:t>
-      </w:r>
-    </w:p>
-    <w:p>
-      <w:pPr>
-        <w:numPr>
-          <w:ilvl w:val="0"/>
-          <w:numId w:val="27"/>
-        </w:numPr>
-        <w:spacing w:before="100" w:beforeAutospacing="1" w:after="100" w:afterAutospacing="1" w:line="240" w:lineRule="auto"/>
-        <w:jc w:val="both"/>
-        <w:rPr>
-          <w:rFonts w:eastAsia="Times New Roman" w:cstheme="minorHAnsi"/>
-        </w:rPr>
-      </w:pPr>
-      <w:r>
-        <w:rPr>
-          <w:rFonts w:eastAsia="Times New Roman" w:cstheme="minorHAnsi"/>
-          <w:b/>
-          <w:bCs/>
-        </w:rPr>
-        <w:t>Simulation Function</w:t>
-      </w:r>
-      <w:r>
-        <w:rPr>
-          <w:rFonts w:eastAsia="Times New Roman" w:cstheme="minorHAnsi"/>
-        </w:rPr>
-        <w:t>:</w:t>
-      </w:r>
-    </w:p>
-    <w:p>
-      <w:pPr>
-        <w:numPr>
-          <w:ilvl w:val="1"/>
-          <w:numId w:val="27"/>
-        </w:numPr>
-        <w:spacing w:before="100" w:beforeAutospacing="1" w:after="100" w:afterAutospacing="1" w:line="240" w:lineRule="auto"/>
-        <w:jc w:val="both"/>
-        <w:rPr>
-          <w:rFonts w:eastAsia="Times New Roman" w:cstheme="minorHAnsi"/>
-        </w:rPr>
-      </w:pPr>
-      <w:r>
-        <w:rPr>
-          <w:rFonts w:eastAsia="Times New Roman" w:cstheme="minorHAnsi"/>
-        </w:rPr>
-        <w:t>Runs the bandit simulation for a specified number of steps, recording the rewards.</w:t>
-      </w:r>
-    </w:p>
-    <w:p>
-      <w:pPr>
-        <w:numPr>
-          <w:ilvl w:val="0"/>
-          <w:numId w:val="27"/>
-        </w:numPr>
-        <w:spacing w:before="100" w:beforeAutospacing="1" w:after="100" w:afterAutospacing="1" w:line="240" w:lineRule="auto"/>
-        <w:jc w:val="both"/>
-        <w:rPr>
-          <w:rFonts w:eastAsia="Times New Roman" w:cstheme="minorHAnsi"/>
-        </w:rPr>
-      </w:pPr>
-      <w:r>
-        <w:rPr>
-          <w:rFonts w:eastAsia="Times New Roman" w:cstheme="minorHAnsi"/>
-          <w:b/>
-          <w:bCs/>
-        </w:rPr>
-        <w:t>Plotting</w:t>
-      </w:r>
-      <w:r>
-        <w:rPr>
-          <w:rFonts w:eastAsia="Times New Roman" w:cstheme="minorHAnsi"/>
-        </w:rPr>
-        <w:t>:</w:t>
-      </w:r>
-    </w:p>
-    <w:p>
-      <w:pPr>
-        <w:numPr>
-          <w:ilvl w:val="1"/>
-          <w:numId w:val="27"/>
-        </w:numPr>
-        <w:spacing w:before="100" w:beforeAutospacing="1" w:after="100" w:afterAutospacing="1" w:line="240" w:lineRule="auto"/>
-        <w:jc w:val="both"/>
-        <w:rPr>
-          <w:rFonts w:eastAsia="Times New Roman" w:cstheme="minorHAnsi"/>
-        </w:rPr>
-      </w:pPr>
-      <w:r>
-        <w:rPr>
-          <w:rFonts w:eastAsia="Times New Roman" w:cstheme="minorHAnsi"/>
-        </w:rPr>
-        <w:t>Visualizes the average reward over time.</w:t>
-      </w:r>
-    </w:p>
-    <w:p>
-      <w:pPr>
-        <w:spacing w:before="100" w:beforeAutospacing="1" w:after="100" w:afterAutospacing="1" w:line="240" w:lineRule="auto"/>
+          <w:b/>
+          <w:bCs/>
+        </w:rPr>
+        <w:t>Non-Stationarity Handling</w:t>
+      </w:r>
+      <w:r>
+        <w:rPr>
+          <w:rFonts w:eastAsia="Times New Roman" w:cstheme="minorHAnsi"/>
+        </w:rPr>
+        <w:t>: Similar to the Epsilon-Greedy approach, the true values of each arm change over time, and the UCB agent adapts its strategy accordingly.</w:t>
+      </w:r>
+    </w:p>
+    <w:p>
+      <w:pPr>
+        <w:spacing w:before="100" w:beforeAutospacing="1" w:after="100" w:afterAutospacing="1" w:line="240" w:lineRule="auto"/>
+        <w:jc w:val="both"/>
         <w:rPr>
           <w:rFonts w:eastAsia="Times New Roman" w:cstheme="minorHAnsi"/>
         </w:rPr>
@@ -3927,7 +3372,7 @@
           <wp:inline distT="0" distB="0" distL="0" distR="0">
             <wp:extent cx="5943600" cy="2971800"/>
             <wp:effectExtent l="0" t="0" r="0" b="0"/>
-            <wp:docPr id="18" name="圖片 18"/>
+            <wp:docPr id="17" name="圖片 17"/>
             <wp:cNvGraphicFramePr>
               <a:graphicFrameLocks xmlns:a="http://schemas.openxmlformats.org/drawingml/2006/main" noChangeAspect="1"/>
             </wp:cNvGraphicFramePr>
@@ -3935,7 +3380,7 @@
               <a:graphicData uri="http://schemas.openxmlformats.org/drawingml/2006/picture">
                 <pic:pic xmlns:pic="http://schemas.openxmlformats.org/drawingml/2006/picture">
                   <pic:nvPicPr>
-                    <pic:cNvPr id="18" name="python_run_0.png"/>
+                    <pic:cNvPr id="17" name="python_run_0.png"/>
                     <pic:cNvPicPr/>
                   </pic:nvPicPr>
                   <pic:blipFill>
@@ -3978,6 +3423,773 @@
         <w:rPr>
           <w:rFonts w:eastAsia="Times New Roman" w:cstheme="minorHAnsi"/>
         </w:rPr>
+        <w:t>The Upper Confidence Bound (UCB) algorithm for non-stationary multi-armed bandit problems is useful in various contexts. Here are its key applications and advantages:</w:t>
+      </w:r>
+    </w:p>
+    <w:p>
+      <w:pPr>
+        <w:spacing w:before="100" w:beforeAutospacing="1" w:after="100" w:afterAutospacing="1" w:line="240" w:lineRule="auto"/>
+        <w:jc w:val="both"/>
+        <w:outlineLvl w:val="2"/>
+        <w:rPr>
+          <w:rFonts w:eastAsia="Times New Roman" w:cstheme="minorHAnsi"/>
+          <w:b/>
+          <w:bCs/>
+        </w:rPr>
+      </w:pPr>
+      <w:r>
+        <w:rPr>
+          <w:rFonts w:eastAsia="Times New Roman" w:cstheme="minorHAnsi"/>
+          <w:b/>
+          <w:bCs/>
+        </w:rPr>
+        <w:lastRenderedPageBreak/>
+        <w:t>1. Effective Exploration and Exploitation</w:t>
+      </w:r>
+    </w:p>
+    <w:p>
+      <w:pPr>
+        <w:numPr>
+          <w:ilvl w:val="0"/>
+          <w:numId w:val="20"/>
+        </w:numPr>
+        <w:spacing w:before="100" w:beforeAutospacing="1" w:after="100" w:afterAutospacing="1" w:line="240" w:lineRule="auto"/>
+        <w:jc w:val="both"/>
+        <w:rPr>
+          <w:rFonts w:eastAsia="Times New Roman" w:cstheme="minorHAnsi"/>
+        </w:rPr>
+      </w:pPr>
+      <w:r>
+        <w:rPr>
+          <w:rFonts w:eastAsia="Times New Roman" w:cstheme="minorHAnsi"/>
+        </w:rPr>
+        <w:t>UCB balances exploration (trying out less-known options) and exploitation (favoring known high-reward options) effectively, adapting as new data becomes available.</w:t>
+      </w:r>
+    </w:p>
+    <w:p>
+      <w:pPr>
+        <w:spacing w:before="100" w:beforeAutospacing="1" w:after="100" w:afterAutospacing="1" w:line="240" w:lineRule="auto"/>
+        <w:jc w:val="both"/>
+        <w:outlineLvl w:val="2"/>
+        <w:rPr>
+          <w:rFonts w:eastAsia="Times New Roman" w:cstheme="minorHAnsi"/>
+          <w:b/>
+          <w:bCs/>
+        </w:rPr>
+      </w:pPr>
+      <w:r>
+        <w:rPr>
+          <w:rFonts w:eastAsia="Times New Roman" w:cstheme="minorHAnsi"/>
+          <w:b/>
+          <w:bCs/>
+        </w:rPr>
+        <w:t>2. Dynamic Environments</w:t>
+      </w:r>
+    </w:p>
+    <w:p>
+      <w:pPr>
+        <w:numPr>
+          <w:ilvl w:val="0"/>
+          <w:numId w:val="21"/>
+        </w:numPr>
+        <w:spacing w:before="100" w:beforeAutospacing="1" w:after="100" w:afterAutospacing="1" w:line="240" w:lineRule="auto"/>
+        <w:jc w:val="both"/>
+        <w:rPr>
+          <w:rFonts w:eastAsia="Times New Roman" w:cstheme="minorHAnsi"/>
+        </w:rPr>
+      </w:pPr>
+      <w:r>
+        <w:rPr>
+          <w:rFonts w:eastAsia="Times New Roman" w:cstheme="minorHAnsi"/>
+        </w:rPr>
+        <w:t>It is designed to handle non-stationary environments where the reward distributions change over time, making it suitable for real-world applications like online advertising and recommendation systems.</w:t>
+      </w:r>
+    </w:p>
+    <w:p>
+      <w:pPr>
+        <w:spacing w:before="100" w:beforeAutospacing="1" w:after="100" w:afterAutospacing="1" w:line="240" w:lineRule="auto"/>
+        <w:jc w:val="both"/>
+        <w:outlineLvl w:val="2"/>
+        <w:rPr>
+          <w:rFonts w:eastAsia="Times New Roman" w:cstheme="minorHAnsi"/>
+          <w:b/>
+          <w:bCs/>
+        </w:rPr>
+      </w:pPr>
+      <w:r>
+        <w:rPr>
+          <w:rFonts w:eastAsia="Times New Roman" w:cstheme="minorHAnsi"/>
+          <w:b/>
+          <w:bCs/>
+        </w:rPr>
+        <w:t>3. Theoretical Guarantees</w:t>
+      </w:r>
+    </w:p>
+    <w:p>
+      <w:pPr>
+        <w:numPr>
+          <w:ilvl w:val="0"/>
+          <w:numId w:val="22"/>
+        </w:numPr>
+        <w:spacing w:before="100" w:beforeAutospacing="1" w:after="100" w:afterAutospacing="1" w:line="240" w:lineRule="auto"/>
+        <w:jc w:val="both"/>
+        <w:rPr>
+          <w:rFonts w:eastAsia="Times New Roman" w:cstheme="minorHAnsi"/>
+        </w:rPr>
+      </w:pPr>
+      <w:r>
+        <w:rPr>
+          <w:rFonts w:eastAsia="Times New Roman" w:cstheme="minorHAnsi"/>
+        </w:rPr>
+        <w:t>UCB has strong theoretical foundations, offering performance bounds that can assure users of its effectiveness compared to other strategies.</w:t>
+      </w:r>
+    </w:p>
+    <w:p>
+      <w:pPr>
+        <w:spacing w:before="100" w:beforeAutospacing="1" w:after="100" w:afterAutospacing="1" w:line="240" w:lineRule="auto"/>
+        <w:jc w:val="both"/>
+        <w:outlineLvl w:val="2"/>
+        <w:rPr>
+          <w:rFonts w:eastAsia="Times New Roman" w:cstheme="minorHAnsi"/>
+          <w:b/>
+          <w:bCs/>
+        </w:rPr>
+      </w:pPr>
+      <w:r>
+        <w:rPr>
+          <w:rFonts w:eastAsia="Times New Roman" w:cstheme="minorHAnsi"/>
+          <w:b/>
+          <w:bCs/>
+        </w:rPr>
+        <w:t>4. Reduced Regret</w:t>
+      </w:r>
+    </w:p>
+    <w:p>
+      <w:pPr>
+        <w:numPr>
+          <w:ilvl w:val="0"/>
+          <w:numId w:val="23"/>
+        </w:numPr>
+        <w:spacing w:before="100" w:beforeAutospacing="1" w:after="100" w:afterAutospacing="1" w:line="240" w:lineRule="auto"/>
+        <w:jc w:val="both"/>
+        <w:rPr>
+          <w:rFonts w:eastAsia="Times New Roman" w:cstheme="minorHAnsi"/>
+        </w:rPr>
+      </w:pPr>
+      <w:r>
+        <w:rPr>
+          <w:rFonts w:eastAsia="Times New Roman" w:cstheme="minorHAnsi"/>
+        </w:rPr>
+        <w:t>The algorithm minimizes regret (the difference between the rewards obtained and the rewards that could have been obtained by always playing the best arm) over time, leading to better long-term performance.</w:t>
+      </w:r>
+    </w:p>
+    <w:p>
+      <w:pPr>
+        <w:spacing w:before="100" w:beforeAutospacing="1" w:after="100" w:afterAutospacing="1" w:line="240" w:lineRule="auto"/>
+        <w:jc w:val="both"/>
+        <w:outlineLvl w:val="2"/>
+        <w:rPr>
+          <w:rFonts w:eastAsia="Times New Roman" w:cstheme="minorHAnsi"/>
+          <w:b/>
+          <w:bCs/>
+        </w:rPr>
+      </w:pPr>
+      <w:r>
+        <w:rPr>
+          <w:rFonts w:eastAsia="Times New Roman" w:cstheme="minorHAnsi"/>
+          <w:b/>
+          <w:bCs/>
+        </w:rPr>
+        <w:t>5. Adaptability</w:t>
+      </w:r>
+    </w:p>
+    <w:p>
+      <w:pPr>
+        <w:numPr>
+          <w:ilvl w:val="0"/>
+          <w:numId w:val="24"/>
+        </w:numPr>
+        <w:spacing w:before="100" w:beforeAutospacing="1" w:after="100" w:afterAutospacing="1" w:line="240" w:lineRule="auto"/>
+        <w:jc w:val="both"/>
+        <w:rPr>
+          <w:rFonts w:eastAsia="Times New Roman" w:cstheme="minorHAnsi"/>
+        </w:rPr>
+      </w:pPr>
+      <w:r>
+        <w:rPr>
+          <w:rFonts w:eastAsia="Times New Roman" w:cstheme="minorHAnsi"/>
+        </w:rPr>
+        <w:t>UCB can be adapted to incorporate prior knowledge about the arms, making it versatile for various applications where some information is known.</w:t>
+      </w:r>
+    </w:p>
+    <w:p>
+      <w:pPr>
+        <w:spacing w:before="100" w:beforeAutospacing="1" w:after="100" w:afterAutospacing="1" w:line="240" w:lineRule="auto"/>
+        <w:jc w:val="both"/>
+        <w:outlineLvl w:val="2"/>
+        <w:rPr>
+          <w:rFonts w:eastAsia="Times New Roman" w:cstheme="minorHAnsi"/>
+          <w:b/>
+          <w:bCs/>
+        </w:rPr>
+      </w:pPr>
+      <w:r>
+        <w:rPr>
+          <w:rFonts w:eastAsia="Times New Roman" w:cstheme="minorHAnsi"/>
+          <w:b/>
+          <w:bCs/>
+        </w:rPr>
+        <w:t>6. Real-Time Decision Making</w:t>
+      </w:r>
+    </w:p>
+    <w:p>
+      <w:pPr>
+        <w:numPr>
+          <w:ilvl w:val="0"/>
+          <w:numId w:val="25"/>
+        </w:numPr>
+        <w:spacing w:before="100" w:beforeAutospacing="1" w:after="100" w:afterAutospacing="1" w:line="240" w:lineRule="auto"/>
+        <w:jc w:val="both"/>
+        <w:rPr>
+          <w:rFonts w:eastAsia="Times New Roman" w:cstheme="minorHAnsi"/>
+        </w:rPr>
+      </w:pPr>
+      <w:r>
+        <w:rPr>
+          <w:rFonts w:eastAsia="Times New Roman" w:cstheme="minorHAnsi"/>
+        </w:rPr>
+        <w:t>It is particularly useful in scenarios requiring real-time decision-making, such as dynamic pricing and adaptive clinical trials.</w:t>
+      </w:r>
+    </w:p>
+    <w:p>
+      <w:pPr>
+        <w:spacing w:before="100" w:beforeAutospacing="1" w:after="100" w:afterAutospacing="1" w:line="240" w:lineRule="auto"/>
+        <w:jc w:val="both"/>
+        <w:outlineLvl w:val="2"/>
+        <w:rPr>
+          <w:rFonts w:eastAsia="Times New Roman" w:cstheme="minorHAnsi"/>
+          <w:b/>
+          <w:bCs/>
+        </w:rPr>
+      </w:pPr>
+      <w:r>
+        <w:rPr>
+          <w:rFonts w:eastAsia="Times New Roman" w:cstheme="minorHAnsi"/>
+          <w:b/>
+          <w:bCs/>
+        </w:rPr>
+        <w:t>7. Simplicity of Implementation</w:t>
+      </w:r>
+    </w:p>
+    <w:p>
+      <w:pPr>
+        <w:numPr>
+          <w:ilvl w:val="0"/>
+          <w:numId w:val="26"/>
+        </w:numPr>
+        <w:spacing w:before="100" w:beforeAutospacing="1" w:after="100" w:afterAutospacing="1" w:line="240" w:lineRule="auto"/>
+        <w:jc w:val="both"/>
+        <w:rPr>
+          <w:rFonts w:eastAsia="Times New Roman" w:cstheme="minorHAnsi"/>
+        </w:rPr>
+      </w:pPr>
+      <w:r>
+        <w:rPr>
+          <w:rFonts w:eastAsia="Times New Roman" w:cstheme="minorHAnsi"/>
+        </w:rPr>
+        <w:t>The algorithm is relatively straightforward to implement, making it accessible for practitioners and researchers.</w:t>
+      </w:r>
+    </w:p>
+    <w:p>
+      <w:pPr>
+        <w:spacing w:before="100" w:beforeAutospacing="1" w:after="100" w:afterAutospacing="1" w:line="240" w:lineRule="auto"/>
+        <w:jc w:val="both"/>
+        <w:rPr>
+          <w:rFonts w:eastAsia="Times New Roman" w:cstheme="minorHAnsi"/>
+        </w:rPr>
+      </w:pPr>
+      <w:r>
+        <w:rPr>
+          <w:rFonts w:eastAsia="Times New Roman" w:cstheme="minorHAnsi"/>
+        </w:rPr>
+        <w:t>In summary, UCB is valuable in contexts requiring adaptive decision-making in uncertain and changing environments, ensuring efficient use of resources while maximizing rewards.</w:t>
+      </w:r>
+    </w:p>
+    <w:p>
+      <w:pPr>
+        <w:rPr>
+          <w:rFonts w:eastAsia="Times New Roman" w:cstheme="minorHAnsi"/>
+        </w:rPr>
+      </w:pPr>
+      <w:r>
+        <w:rPr>
+          <w:rFonts w:eastAsia="Times New Roman" w:cstheme="minorHAnsi"/>
+        </w:rPr>
+        <w:br w:type="page"/>
+      </w:r>
+    </w:p>
+    <w:p>
+      <w:pPr>
+        <w:spacing w:before="100" w:beforeAutospacing="1" w:after="100" w:afterAutospacing="1" w:line="240" w:lineRule="auto"/>
+        <w:outlineLvl w:val="2"/>
+        <w:rPr>
+          <w:rFonts w:ascii="Times New Roman" w:eastAsia="Times New Roman" w:hAnsi="Times New Roman" w:cs="Times New Roman"/>
+          <w:b/>
+          <w:bCs/>
+          <w:sz w:val="28"/>
+          <w:szCs w:val="27"/>
+        </w:rPr>
+      </w:pPr>
+      <w:r>
+        <w:rPr>
+          <w:b/>
+          <w:sz w:val="24"/>
+        </w:rPr>
+        <w:lastRenderedPageBreak/>
+        <w:t>Gradient Bandit Implementation</w:t>
+      </w:r>
+    </w:p>
+    <w:p>
+      <w:pPr>
+        <w:spacing w:before="100" w:beforeAutospacing="1" w:after="100" w:afterAutospacing="1" w:line="240" w:lineRule="auto"/>
+        <w:jc w:val="both"/>
+        <w:outlineLvl w:val="2"/>
+        <w:rPr>
+          <w:rFonts w:eastAsia="Times New Roman" w:cstheme="minorHAnsi"/>
+          <w:b/>
+          <w:bCs/>
+        </w:rPr>
+      </w:pPr>
+      <w:r>
+        <w:rPr>
+          <w:rFonts w:eastAsia="Times New Roman" w:cstheme="minorHAnsi"/>
+          <w:b/>
+          <w:bCs/>
+        </w:rPr>
+        <w:t>Explanation of the Code</w:t>
+      </w:r>
+    </w:p>
+    <w:p>
+      <w:pPr>
+        <w:numPr>
+          <w:ilvl w:val="0"/>
+          <w:numId w:val="27"/>
+        </w:numPr>
+        <w:spacing w:before="100" w:beforeAutospacing="1" w:after="100" w:afterAutospacing="1" w:line="240" w:lineRule="auto"/>
+        <w:jc w:val="both"/>
+        <w:rPr>
+          <w:rFonts w:eastAsia="Times New Roman" w:cstheme="minorHAnsi"/>
+        </w:rPr>
+      </w:pPr>
+      <w:r>
+        <w:rPr>
+          <w:rFonts w:eastAsia="Times New Roman" w:cstheme="minorHAnsi"/>
+          <w:b/>
+          <w:bCs/>
+        </w:rPr>
+        <w:t>Class Definition</w:t>
+      </w:r>
+      <w:r>
+        <w:rPr>
+          <w:rFonts w:eastAsia="Times New Roman" w:cstheme="minorHAnsi"/>
+        </w:rPr>
+        <w:t>:</w:t>
+      </w:r>
+    </w:p>
+    <w:p>
+      <w:pPr>
+        <w:numPr>
+          <w:ilvl w:val="1"/>
+          <w:numId w:val="27"/>
+        </w:numPr>
+        <w:spacing w:before="100" w:beforeAutospacing="1" w:after="100" w:afterAutospacing="1" w:line="240" w:lineRule="auto"/>
+        <w:jc w:val="both"/>
+        <w:rPr>
+          <w:rFonts w:eastAsia="Times New Roman" w:cstheme="minorHAnsi"/>
+        </w:rPr>
+      </w:pPr>
+      <w:proofErr w:type="spellStart"/>
+      <w:r>
+        <w:rPr>
+          <w:rFonts w:eastAsia="Times New Roman" w:cstheme="minorHAnsi"/>
+        </w:rPr>
+        <w:t>GradientBandit</w:t>
+      </w:r>
+      <w:proofErr w:type="spellEnd"/>
+      <w:r>
+        <w:rPr>
+          <w:rFonts w:eastAsia="Times New Roman" w:cstheme="minorHAnsi"/>
+        </w:rPr>
+        <w:t>: Initializes the number of arms, step size, preferences, action counts, and initial probabilities.</w:t>
+      </w:r>
+    </w:p>
+    <w:p>
+      <w:pPr>
+        <w:numPr>
+          <w:ilvl w:val="0"/>
+          <w:numId w:val="27"/>
+        </w:numPr>
+        <w:spacing w:before="100" w:beforeAutospacing="1" w:after="100" w:afterAutospacing="1" w:line="240" w:lineRule="auto"/>
+        <w:jc w:val="both"/>
+        <w:rPr>
+          <w:rFonts w:eastAsia="Times New Roman" w:cstheme="minorHAnsi"/>
+        </w:rPr>
+      </w:pPr>
+      <w:proofErr w:type="spellStart"/>
+      <w:r>
+        <w:rPr>
+          <w:rFonts w:eastAsia="Times New Roman" w:cstheme="minorHAnsi"/>
+          <w:b/>
+          <w:bCs/>
+        </w:rPr>
+        <w:t>Softmax</w:t>
+      </w:r>
+      <w:proofErr w:type="spellEnd"/>
+      <w:r>
+        <w:rPr>
+          <w:rFonts w:eastAsia="Times New Roman" w:cstheme="minorHAnsi"/>
+          <w:b/>
+          <w:bCs/>
+        </w:rPr>
+        <w:t xml:space="preserve"> Function</w:t>
+      </w:r>
+      <w:r>
+        <w:rPr>
+          <w:rFonts w:eastAsia="Times New Roman" w:cstheme="minorHAnsi"/>
+        </w:rPr>
+        <w:t>:</w:t>
+      </w:r>
+    </w:p>
+    <w:p>
+      <w:pPr>
+        <w:numPr>
+          <w:ilvl w:val="1"/>
+          <w:numId w:val="27"/>
+        </w:numPr>
+        <w:spacing w:before="100" w:beforeAutospacing="1" w:after="100" w:afterAutospacing="1" w:line="240" w:lineRule="auto"/>
+        <w:jc w:val="both"/>
+        <w:rPr>
+          <w:rFonts w:eastAsia="Times New Roman" w:cstheme="minorHAnsi"/>
+        </w:rPr>
+      </w:pPr>
+      <w:r>
+        <w:rPr>
+          <w:rFonts w:eastAsia="Times New Roman" w:cstheme="minorHAnsi"/>
+        </w:rPr>
+        <w:t xml:space="preserve">Computes the action probabilities based on the preferences using the </w:t>
+      </w:r>
+      <w:proofErr w:type="spellStart"/>
+      <w:r>
+        <w:rPr>
+          <w:rFonts w:eastAsia="Times New Roman" w:cstheme="minorHAnsi"/>
+        </w:rPr>
+        <w:t>softmax</w:t>
+      </w:r>
+      <w:proofErr w:type="spellEnd"/>
+      <w:r>
+        <w:rPr>
+          <w:rFonts w:eastAsia="Times New Roman" w:cstheme="minorHAnsi"/>
+        </w:rPr>
+        <w:t xml:space="preserve"> function.</w:t>
+      </w:r>
+    </w:p>
+    <w:p>
+      <w:pPr>
+        <w:numPr>
+          <w:ilvl w:val="0"/>
+          <w:numId w:val="27"/>
+        </w:numPr>
+        <w:spacing w:before="100" w:beforeAutospacing="1" w:after="100" w:afterAutospacing="1" w:line="240" w:lineRule="auto"/>
+        <w:jc w:val="both"/>
+        <w:rPr>
+          <w:rFonts w:eastAsia="Times New Roman" w:cstheme="minorHAnsi"/>
+        </w:rPr>
+      </w:pPr>
+      <w:r>
+        <w:rPr>
+          <w:rFonts w:eastAsia="Times New Roman" w:cstheme="minorHAnsi"/>
+          <w:b/>
+          <w:bCs/>
+        </w:rPr>
+        <w:t>Select Arm</w:t>
+      </w:r>
+      <w:r>
+        <w:rPr>
+          <w:rFonts w:eastAsia="Times New Roman" w:cstheme="minorHAnsi"/>
+        </w:rPr>
+        <w:t>:</w:t>
+      </w:r>
+    </w:p>
+    <w:p>
+      <w:pPr>
+        <w:numPr>
+          <w:ilvl w:val="1"/>
+          <w:numId w:val="27"/>
+        </w:numPr>
+        <w:spacing w:before="100" w:beforeAutospacing="1" w:after="100" w:afterAutospacing="1" w:line="240" w:lineRule="auto"/>
+        <w:jc w:val="both"/>
+        <w:rPr>
+          <w:rFonts w:eastAsia="Times New Roman" w:cstheme="minorHAnsi"/>
+        </w:rPr>
+      </w:pPr>
+      <w:r>
+        <w:rPr>
+          <w:rFonts w:eastAsia="Times New Roman" w:cstheme="minorHAnsi"/>
+        </w:rPr>
+        <w:t>Chooses an arm to pull based on the computed probabilities.</w:t>
+      </w:r>
+    </w:p>
+    <w:p>
+      <w:pPr>
+        <w:numPr>
+          <w:ilvl w:val="0"/>
+          <w:numId w:val="27"/>
+        </w:numPr>
+        <w:spacing w:before="100" w:beforeAutospacing="1" w:after="100" w:afterAutospacing="1" w:line="240" w:lineRule="auto"/>
+        <w:jc w:val="both"/>
+        <w:rPr>
+          <w:rFonts w:eastAsia="Times New Roman" w:cstheme="minorHAnsi"/>
+        </w:rPr>
+      </w:pPr>
+      <w:r>
+        <w:rPr>
+          <w:rFonts w:eastAsia="Times New Roman" w:cstheme="minorHAnsi"/>
+          <w:b/>
+          <w:bCs/>
+        </w:rPr>
+        <w:t>Pull Arm</w:t>
+      </w:r>
+      <w:r>
+        <w:rPr>
+          <w:rFonts w:eastAsia="Times New Roman" w:cstheme="minorHAnsi"/>
+        </w:rPr>
+        <w:t>:</w:t>
+      </w:r>
+    </w:p>
+    <w:p>
+      <w:pPr>
+        <w:numPr>
+          <w:ilvl w:val="1"/>
+          <w:numId w:val="27"/>
+        </w:numPr>
+        <w:spacing w:before="100" w:beforeAutospacing="1" w:after="100" w:afterAutospacing="1" w:line="240" w:lineRule="auto"/>
+        <w:jc w:val="both"/>
+        <w:rPr>
+          <w:rFonts w:eastAsia="Times New Roman" w:cstheme="minorHAnsi"/>
+        </w:rPr>
+      </w:pPr>
+      <w:r>
+        <w:rPr>
+          <w:rFonts w:eastAsia="Times New Roman" w:cstheme="minorHAnsi"/>
+        </w:rPr>
+        <w:t>Simulates pulling the selected arm and generates a reward based on a normal distribution centered around the arm's true value.</w:t>
+      </w:r>
+    </w:p>
+    <w:p>
+      <w:pPr>
+        <w:numPr>
+          <w:ilvl w:val="0"/>
+          <w:numId w:val="27"/>
+        </w:numPr>
+        <w:spacing w:before="100" w:beforeAutospacing="1" w:after="100" w:afterAutospacing="1" w:line="240" w:lineRule="auto"/>
+        <w:jc w:val="both"/>
+        <w:rPr>
+          <w:rFonts w:eastAsia="Times New Roman" w:cstheme="minorHAnsi"/>
+        </w:rPr>
+      </w:pPr>
+      <w:r>
+        <w:rPr>
+          <w:rFonts w:eastAsia="Times New Roman" w:cstheme="minorHAnsi"/>
+          <w:b/>
+          <w:bCs/>
+        </w:rPr>
+        <w:t>Update Preferences</w:t>
+      </w:r>
+      <w:r>
+        <w:rPr>
+          <w:rFonts w:eastAsia="Times New Roman" w:cstheme="minorHAnsi"/>
+        </w:rPr>
+        <w:t>:</w:t>
+      </w:r>
+    </w:p>
+    <w:p>
+      <w:pPr>
+        <w:numPr>
+          <w:ilvl w:val="1"/>
+          <w:numId w:val="27"/>
+        </w:numPr>
+        <w:spacing w:before="100" w:beforeAutospacing="1" w:after="100" w:afterAutospacing="1" w:line="240" w:lineRule="auto"/>
+        <w:jc w:val="both"/>
+        <w:rPr>
+          <w:rFonts w:eastAsia="Times New Roman" w:cstheme="minorHAnsi"/>
+        </w:rPr>
+      </w:pPr>
+      <w:r>
+        <w:rPr>
+          <w:rFonts w:eastAsia="Times New Roman" w:cstheme="minorHAnsi"/>
+        </w:rPr>
+        <w:t>Adjusts the preferences of the arms based on the received reward and the average reward.</w:t>
+      </w:r>
+    </w:p>
+    <w:p>
+      <w:pPr>
+        <w:numPr>
+          <w:ilvl w:val="0"/>
+          <w:numId w:val="27"/>
+        </w:numPr>
+        <w:spacing w:before="100" w:beforeAutospacing="1" w:after="100" w:afterAutospacing="1" w:line="240" w:lineRule="auto"/>
+        <w:jc w:val="both"/>
+        <w:rPr>
+          <w:rFonts w:eastAsia="Times New Roman" w:cstheme="minorHAnsi"/>
+        </w:rPr>
+      </w:pPr>
+      <w:r>
+        <w:rPr>
+          <w:rFonts w:eastAsia="Times New Roman" w:cstheme="minorHAnsi"/>
+          <w:b/>
+          <w:bCs/>
+        </w:rPr>
+        <w:t>Simulation Function</w:t>
+      </w:r>
+      <w:r>
+        <w:rPr>
+          <w:rFonts w:eastAsia="Times New Roman" w:cstheme="minorHAnsi"/>
+        </w:rPr>
+        <w:t>:</w:t>
+      </w:r>
+    </w:p>
+    <w:p>
+      <w:pPr>
+        <w:numPr>
+          <w:ilvl w:val="1"/>
+          <w:numId w:val="27"/>
+        </w:numPr>
+        <w:spacing w:before="100" w:beforeAutospacing="1" w:after="100" w:afterAutospacing="1" w:line="240" w:lineRule="auto"/>
+        <w:jc w:val="both"/>
+        <w:rPr>
+          <w:rFonts w:eastAsia="Times New Roman" w:cstheme="minorHAnsi"/>
+        </w:rPr>
+      </w:pPr>
+      <w:r>
+        <w:rPr>
+          <w:rFonts w:eastAsia="Times New Roman" w:cstheme="minorHAnsi"/>
+        </w:rPr>
+        <w:t>Runs the bandit simulation for a specified number of steps, recording the rewards.</w:t>
+      </w:r>
+    </w:p>
+    <w:p>
+      <w:pPr>
+        <w:numPr>
+          <w:ilvl w:val="0"/>
+          <w:numId w:val="27"/>
+        </w:numPr>
+        <w:spacing w:before="100" w:beforeAutospacing="1" w:after="100" w:afterAutospacing="1" w:line="240" w:lineRule="auto"/>
+        <w:jc w:val="both"/>
+        <w:rPr>
+          <w:rFonts w:eastAsia="Times New Roman" w:cstheme="minorHAnsi"/>
+        </w:rPr>
+      </w:pPr>
+      <w:r>
+        <w:rPr>
+          <w:rFonts w:eastAsia="Times New Roman" w:cstheme="minorHAnsi"/>
+          <w:b/>
+          <w:bCs/>
+        </w:rPr>
+        <w:t>Plotting</w:t>
+      </w:r>
+      <w:r>
+        <w:rPr>
+          <w:rFonts w:eastAsia="Times New Roman" w:cstheme="minorHAnsi"/>
+        </w:rPr>
+        <w:t>:</w:t>
+      </w:r>
+    </w:p>
+    <w:p>
+      <w:pPr>
+        <w:numPr>
+          <w:ilvl w:val="1"/>
+          <w:numId w:val="27"/>
+        </w:numPr>
+        <w:spacing w:before="100" w:beforeAutospacing="1" w:after="100" w:afterAutospacing="1" w:line="240" w:lineRule="auto"/>
+        <w:jc w:val="both"/>
+        <w:rPr>
+          <w:rFonts w:eastAsia="Times New Roman" w:cstheme="minorHAnsi"/>
+        </w:rPr>
+      </w:pPr>
+      <w:r>
+        <w:rPr>
+          <w:rFonts w:eastAsia="Times New Roman" w:cstheme="minorHAnsi"/>
+        </w:rPr>
+        <w:t>Visualizes the average reward over time.</w:t>
+      </w:r>
+    </w:p>
+    <w:p>
+      <w:pPr>
+        <w:spacing w:before="100" w:beforeAutospacing="1" w:after="100" w:afterAutospacing="1" w:line="240" w:lineRule="auto"/>
+        <w:rPr>
+          <w:rFonts w:eastAsia="Times New Roman" w:cstheme="minorHAnsi"/>
+        </w:rPr>
+      </w:pPr>
+      <w:r>
+        <w:rPr>
+          <w:rFonts w:eastAsia="Times New Roman" w:cstheme="minorHAnsi"/>
+          <w:noProof/>
+        </w:rPr>
+        <w:drawing>
+          <wp:inline distT="0" distB="0" distL="0" distR="0">
+            <wp:extent cx="5943600" cy="2971800"/>
+            <wp:effectExtent l="0" t="0" r="0" b="0"/>
+            <wp:docPr id="18" name="圖片 18"/>
+            <wp:cNvGraphicFramePr>
+              <a:graphicFrameLocks xmlns:a="http://schemas.openxmlformats.org/drawingml/2006/main" noChangeAspect="1"/>
+            </wp:cNvGraphicFramePr>
+            <a:graphic xmlns:a="http://schemas.openxmlformats.org/drawingml/2006/main">
+              <a:graphicData uri="http://schemas.openxmlformats.org/drawingml/2006/picture">
+                <pic:pic xmlns:pic="http://schemas.openxmlformats.org/drawingml/2006/picture">
+                  <pic:nvPicPr>
+                    <pic:cNvPr id="18" name="python_run_0.png"/>
+                    <pic:cNvPicPr/>
+                  </pic:nvPicPr>
+                  <pic:blipFill>
+                    <a:blip r:embed="rId23">
+                      <a:extLst>
+                        <a:ext uri="{28A0092B-C50C-407E-A947-70E740481C1C}">
+                          <a14:useLocalDpi xmlns:a14="http://schemas.microsoft.com/office/drawing/2010/main" val="0"/>
+                        </a:ext>
+                      </a:extLst>
+                    </a:blip>
+                    <a:stretch>
+                      <a:fillRect/>
+                    </a:stretch>
+                  </pic:blipFill>
+                  <pic:spPr>
+                    <a:xfrm>
+                      <a:off x="0" y="0"/>
+                      <a:ext cx="5943600" cy="2971800"/>
+                    </a:xfrm>
+                    <a:prstGeom prst="rect">
+                      <a:avLst/>
+                    </a:prstGeom>
+                  </pic:spPr>
+                </pic:pic>
+              </a:graphicData>
+            </a:graphic>
+          </wp:inline>
+        </w:drawing>
+      </w:r>
+    </w:p>
+    <w:p>
+      <w:pPr>
+        <w:spacing w:before="100" w:beforeAutospacing="1" w:after="100" w:afterAutospacing="1" w:line="240" w:lineRule="auto"/>
+        <w:jc w:val="both"/>
+        <w:rPr>
+          <w:rFonts w:eastAsia="Times New Roman" w:cstheme="minorHAnsi"/>
+        </w:rPr>
+      </w:pPr>
+      <w:r>
+        <w:rPr>
+          <w:rFonts w:eastAsia="Times New Roman" w:cstheme="minorHAnsi"/>
+        </w:rPr>
         <w:t>The Gradient Bandit algorithm is used in various applications, particularly when dealing with uncertain environments and decision-making processes. Here are some key uses and advantages:</w:t>
       </w:r>
     </w:p>
@@ -4897,8 +5109,6 @@
         </w:rPr>
         <w:t>Ultimately, the choice should be guided by the specific goals, constraints, and characteristics of the environment in which the method will be applied.</w:t>
       </w:r>
-      <w:bookmarkStart w:id="0" w:name="_GoBack"/>
-      <w:bookmarkEnd w:id="0"/>
     </w:p>
     <w:p>
       <w:pPr>
@@ -9891,6 +10101,119 @@
     </w:lvl>
   </w:abstractNum>
   <w:abstractNum w:abstractNumId="34" w15:restartNumberingAfterBreak="0">
+    <w:nsid w:val="5CE457F2"/>
+    <w:multiLevelType w:val="multilevel"/>
+    <w:tmpl w:val="4B6606B6"/>
+    <w:lvl w:ilvl="0">
+      <w:start w:val="1"/>
+      <w:numFmt w:val="decimal"/>
+      <w:lvlText w:val="%1."/>
+      <w:lvlJc w:val="left"/>
+      <w:pPr>
+        <w:tabs>
+          <w:tab w:val="num" w:pos="720"/>
+        </w:tabs>
+        <w:ind w:left="720" w:hanging="360"/>
+      </w:pPr>
+    </w:lvl>
+    <w:lvl w:ilvl="1" w:tentative="1">
+      <w:start w:val="1"/>
+      <w:numFmt w:val="decimal"/>
+      <w:lvlText w:val="%2."/>
+      <w:lvlJc w:val="left"/>
+      <w:pPr>
+        <w:tabs>
+          <w:tab w:val="num" w:pos="1440"/>
+        </w:tabs>
+        <w:ind w:left="1440" w:hanging="360"/>
+      </w:pPr>
+    </w:lvl>
+    <w:lvl w:ilvl="2" w:tentative="1">
+      <w:start w:val="1"/>
+      <w:numFmt w:val="decimal"/>
+      <w:lvlText w:val="%3."/>
+      <w:lvlJc w:val="left"/>
+      <w:pPr>
+        <w:tabs>
+          <w:tab w:val="num" w:pos="2160"/>
+        </w:tabs>
+        <w:ind w:left="2160" w:hanging="360"/>
+      </w:pPr>
+    </w:lvl>
+    <w:lvl w:ilvl="3" w:tentative="1">
+      <w:start w:val="1"/>
+      <w:numFmt w:val="decimal"/>
+      <w:lvlText w:val="%4."/>
+      <w:lvlJc w:val="left"/>
+      <w:pPr>
+        <w:tabs>
+          <w:tab w:val="num" w:pos="2880"/>
+        </w:tabs>
+        <w:ind w:left="2880" w:hanging="360"/>
+      </w:pPr>
+    </w:lvl>
+    <w:lvl w:ilvl="4" w:tentative="1">
+      <w:start w:val="1"/>
+      <w:numFmt w:val="decimal"/>
+      <w:lvlText w:val="%5."/>
+      <w:lvlJc w:val="left"/>
+      <w:pPr>
+        <w:tabs>
+          <w:tab w:val="num" w:pos="3600"/>
+        </w:tabs>
+        <w:ind w:left="3600" w:hanging="360"/>
+      </w:pPr>
+    </w:lvl>
+    <w:lvl w:ilvl="5" w:tentative="1">
+      <w:start w:val="1"/>
+      <w:numFmt w:val="decimal"/>
+      <w:lvlText w:val="%6."/>
+      <w:lvlJc w:val="left"/>
+      <w:pPr>
+        <w:tabs>
+          <w:tab w:val="num" w:pos="4320"/>
+        </w:tabs>
+        <w:ind w:left="4320" w:hanging="360"/>
+      </w:pPr>
+    </w:lvl>
+    <w:lvl w:ilvl="6" w:tentative="1">
+      <w:start w:val="1"/>
+      <w:numFmt w:val="decimal"/>
+      <w:lvlText w:val="%7."/>
+      <w:lvlJc w:val="left"/>
+      <w:pPr>
+        <w:tabs>
+          <w:tab w:val="num" w:pos="5040"/>
+        </w:tabs>
+        <w:ind w:left="5040" w:hanging="360"/>
+      </w:pPr>
+    </w:lvl>
+    <w:lvl w:ilvl="7" w:tentative="1">
+      <w:start w:val="1"/>
+      <w:numFmt w:val="decimal"/>
+      <w:lvlText w:val="%8."/>
+      <w:lvlJc w:val="left"/>
+      <w:pPr>
+        <w:tabs>
+          <w:tab w:val="num" w:pos="5760"/>
+        </w:tabs>
+        <w:ind w:left="5760" w:hanging="360"/>
+      </w:pPr>
+    </w:lvl>
+    <w:lvl w:ilvl="8" w:tentative="1">
+      <w:start w:val="1"/>
+      <w:numFmt w:val="decimal"/>
+      <w:lvlText w:val="%9."/>
+      <w:lvlJc w:val="left"/>
+      <w:pPr>
+        <w:tabs>
+          <w:tab w:val="num" w:pos="6480"/>
+        </w:tabs>
+        <w:ind w:left="6480" w:hanging="360"/>
+      </w:pPr>
+    </w:lvl>
+  </w:abstractNum>
+  <w:abstractNum w:abstractNumId="35" w15:restartNumberingAfterBreak="0">
     <w:nsid w:val="63377C08"/>
     <w:multiLevelType w:val="multilevel"/>
     <w:tmpl w:val="FEE05F32"/>
@@ -10039,7 +10362,7 @@
       </w:rPr>
     </w:lvl>
   </w:abstractNum>
-  <w:abstractNum w:abstractNumId="35" w15:restartNumberingAfterBreak="0">
+  <w:abstractNum w:abstractNumId="36" w15:restartNumberingAfterBreak="0">
     <w:nsid w:val="65606C19"/>
     <w:multiLevelType w:val="multilevel"/>
     <w:tmpl w:val="72B051E4"/>
@@ -10188,7 +10511,7 @@
       </w:rPr>
     </w:lvl>
   </w:abstractNum>
-  <w:abstractNum w:abstractNumId="36" w15:restartNumberingAfterBreak="0">
+  <w:abstractNum w:abstractNumId="37" w15:restartNumberingAfterBreak="0">
     <w:nsid w:val="68315FFD"/>
     <w:multiLevelType w:val="multilevel"/>
     <w:tmpl w:val="5344DF26"/>
@@ -10337,7 +10660,7 @@
       </w:rPr>
     </w:lvl>
   </w:abstractNum>
-  <w:abstractNum w:abstractNumId="37" w15:restartNumberingAfterBreak="0">
+  <w:abstractNum w:abstractNumId="38" w15:restartNumberingAfterBreak="0">
     <w:nsid w:val="6E1976C0"/>
     <w:multiLevelType w:val="multilevel"/>
     <w:tmpl w:val="0F069AF2"/>
@@ -10486,7 +10809,7 @@
       </w:rPr>
     </w:lvl>
   </w:abstractNum>
-  <w:abstractNum w:abstractNumId="38" w15:restartNumberingAfterBreak="0">
+  <w:abstractNum w:abstractNumId="39" w15:restartNumberingAfterBreak="0">
     <w:nsid w:val="70497262"/>
     <w:multiLevelType w:val="multilevel"/>
     <w:tmpl w:val="CE960696"/>
@@ -10635,7 +10958,7 @@
       </w:rPr>
     </w:lvl>
   </w:abstractNum>
-  <w:abstractNum w:abstractNumId="39" w15:restartNumberingAfterBreak="0">
+  <w:abstractNum w:abstractNumId="40" w15:restartNumberingAfterBreak="0">
     <w:nsid w:val="72A14C8D"/>
     <w:multiLevelType w:val="multilevel"/>
     <w:tmpl w:val="2A820E82"/>
@@ -10756,7 +11079,7 @@
       </w:pPr>
     </w:lvl>
   </w:abstractNum>
-  <w:abstractNum w:abstractNumId="40" w15:restartNumberingAfterBreak="0">
+  <w:abstractNum w:abstractNumId="41" w15:restartNumberingAfterBreak="0">
     <w:nsid w:val="7CF33F37"/>
     <w:multiLevelType w:val="multilevel"/>
     <w:tmpl w:val="E6865DF4"/>
@@ -10918,7 +11241,7 @@
     <w:abstractNumId w:val="22"/>
   </w:num>
   <w:num w:numId="5">
-    <w:abstractNumId w:val="36"/>
+    <w:abstractNumId w:val="37"/>
   </w:num>
   <w:num w:numId="6">
     <w:abstractNumId w:val="18"/>
@@ -10930,7 +11253,7 @@
     <w:abstractNumId w:val="27"/>
   </w:num>
   <w:num w:numId="9">
-    <w:abstractNumId w:val="37"/>
+    <w:abstractNumId w:val="38"/>
   </w:num>
   <w:num w:numId="10">
     <w:abstractNumId w:val="32"/>
@@ -10942,7 +11265,7 @@
     <w:abstractNumId w:val="9"/>
   </w:num>
   <w:num w:numId="13">
-    <w:abstractNumId w:val="34"/>
+    <w:abstractNumId w:val="35"/>
   </w:num>
   <w:num w:numId="14">
     <w:abstractNumId w:val="29"/>
@@ -10957,7 +11280,7 @@
     <w:abstractNumId w:val="25"/>
   </w:num>
   <w:num w:numId="18">
-    <w:abstractNumId w:val="39"/>
+    <w:abstractNumId w:val="40"/>
   </w:num>
   <w:num w:numId="19">
     <w:abstractNumId w:val="3"/>
@@ -10972,10 +11295,10 @@
     <w:abstractNumId w:val="17"/>
   </w:num>
   <w:num w:numId="23">
-    <w:abstractNumId w:val="40"/>
+    <w:abstractNumId w:val="41"/>
   </w:num>
   <w:num w:numId="24">
-    <w:abstractNumId w:val="35"/>
+    <w:abstractNumId w:val="36"/>
   </w:num>
   <w:num w:numId="25">
     <w:abstractNumId w:val="2"/>
@@ -10993,7 +11316,7 @@
     <w:abstractNumId w:val="0"/>
   </w:num>
   <w:num w:numId="30">
-    <w:abstractNumId w:val="38"/>
+    <w:abstractNumId w:val="39"/>
   </w:num>
   <w:num w:numId="31">
     <w:abstractNumId w:val="6"/>
@@ -11027,6 +11350,9 @@
   </w:num>
   <w:num w:numId="41">
     <w:abstractNumId w:val="24"/>
+  </w:num>
+  <w:num w:numId="42">
+    <w:abstractNumId w:val="34"/>
   </w:num>
 </w:numbering>
 </file>

</xml_diff>